<commit_message>
changes made for the ARLO/USDA template. These should not be merged into develop
</commit_message>
<xml_diff>
--- a/assets/system-reference.docx
+++ b/assets/system-reference.docx
@@ -1,946 +1,226 @@
 
-<file path=word/document.xml><?xml version="1.0" encoding="utf-8"?>
-<w:document xmlns:wpc="http://schemas.microsoft.com/office/word/2010/wordprocessingCanvas" xmlns:cx="http://schemas.microsoft.com/office/drawing/2014/chartex" xmlns:cx1="http://schemas.microsoft.com/office/drawing/2015/9/8/chartex" xmlns:cx2="http://schemas.microsoft.com/office/drawing/2015/10/21/chartex" xmlns:cx3="http://schemas.microsoft.com/office/drawing/2016/5/9/chartex" xmlns:cx4="http://schemas.microsoft.com/office/drawing/2016/5/10/chartex" xmlns:cx5="http://schemas.microsoft.com/office/drawing/2016/5/11/chartex" xmlns:cx6="http://schemas.microsoft.com/office/drawing/2016/5/12/chartex" xmlns:cx7="http://schemas.microsoft.com/office/drawing/2016/5/13/chartex" xmlns:cx8="http://schemas.microsoft.com/office/drawing/2016/5/14/chartex" xmlns:mc="http://schemas.openxmlformats.org/markup-compatibility/2006" xmlns:aink="http://schemas.microsoft.com/office/drawing/2016/ink" xmlns:am3d="http://schemas.microsoft.com/office/drawing/2017/model3d" xmlns:o="urn:schemas-microsoft-com:office:office" xmlns:r="http://schemas.openxmlformats.org/officeDocument/2006/relationships" xmlns:m="http://schemas.openxmlformats.org/officeDocument/2006/math" xmlns:v="urn:schemas-microsoft-com:vml" xmlns:wp14="http://schemas.microsoft.com/office/word/2010/wordprocessingDrawing" xmlns:wp="http://schemas.openxmlformats.org/drawingml/2006/wordprocessingDrawing" xmlns:w10="urn:schemas-microsoft-com:office:word" xmlns:w="http://schemas.openxmlformats.org/wordprocessingml/2006/main" xmlns:w14="http://schemas.microsoft.com/office/word/2010/wordml" xmlns:w15="http://schemas.microsoft.com/office/word/2012/wordml" xmlns:w16cid="http://schemas.microsoft.com/office/word/2016/wordml/cid" xmlns:w16se="http://schemas.microsoft.com/office/word/2015/wordml/symex" xmlns:wpg="http://schemas.microsoft.com/office/word/2010/wordprocessingGroup" xmlns:wpi="http://schemas.microsoft.com/office/word/2010/wordprocessingInk" xmlns:wne="http://schemas.microsoft.com/office/word/2006/wordml" xmlns:wps="http://schemas.microsoft.com/office/word/2010/wordprocessingShape" mc:Ignorable="w14 w15 w16se w16cid wp14">
-  <w:body>
-    <w:p>
+<file path=word/numbering.xml><?xml version="1.0" encoding="utf-8"?>
+<w:numbering xmlns:wpc="http://schemas.microsoft.com/office/word/2010/wordprocessingCanvas" xmlns:cx="http://schemas.microsoft.com/office/drawing/2014/chartex" xmlns:cx1="http://schemas.microsoft.com/office/drawing/2015/9/8/chartex" xmlns:cx2="http://schemas.microsoft.com/office/drawing/2015/10/21/chartex" xmlns:cx3="http://schemas.microsoft.com/office/drawing/2016/5/9/chartex" xmlns:cx4="http://schemas.microsoft.com/office/drawing/2016/5/10/chartex" xmlns:cx5="http://schemas.microsoft.com/office/drawing/2016/5/11/chartex" xmlns:cx6="http://schemas.microsoft.com/office/drawing/2016/5/12/chartex" xmlns:cx7="http://schemas.microsoft.com/office/drawing/2016/5/13/chartex" xmlns:cx8="http://schemas.microsoft.com/office/drawing/2016/5/14/chartex" xmlns:mc="http://schemas.openxmlformats.org/markup-compatibility/2006" xmlns:aink="http://schemas.microsoft.com/office/drawing/2016/ink" xmlns:am3d="http://schemas.microsoft.com/office/drawing/2017/model3d" xmlns:o="urn:schemas-microsoft-com:office:office" xmlns:r="http://schemas.openxmlformats.org/officeDocument/2006/relationships" xmlns:m="http://schemas.openxmlformats.org/officeDocument/2006/math" xmlns:v="urn:schemas-microsoft-com:vml" xmlns:wp14="http://schemas.microsoft.com/office/word/2010/wordprocessingDrawing" xmlns:wp="http://schemas.openxmlformats.org/drawingml/2006/wordprocessingDrawing" xmlns:w10="urn:schemas-microsoft-com:office:word" xmlns:w="http://schemas.openxmlformats.org/wordprocessingml/2006/main" xmlns:w14="http://schemas.microsoft.com/office/word/2010/wordml" xmlns:w15="http://schemas.microsoft.com/office/word/2012/wordml" xmlns:w16cex="http://schemas.microsoft.com/office/word/2018/wordml/cex" xmlns:w16cid="http://schemas.microsoft.com/office/word/2016/wordml/cid" xmlns:w16="http://schemas.microsoft.com/office/word/2018/wordml" xmlns:w16sdtdh="http://schemas.microsoft.com/office/word/2020/wordml/sdtdatahash" xmlns:w16se="http://schemas.microsoft.com/office/word/2015/wordml/symex" xmlns:wpg="http://schemas.microsoft.com/office/word/2010/wordprocessingGroup" xmlns:wpi="http://schemas.microsoft.com/office/word/2010/wordprocessingInk" xmlns:wne="http://schemas.microsoft.com/office/word/2006/wordml" xmlns:wps="http://schemas.microsoft.com/office/word/2010/wordprocessingShape" mc:Ignorable="w14 w15 w16se w16cid w16 w16cex w16sdtdh wp14">
+  <w:abstractNum w:abstractNumId="0" w15:restartNumberingAfterBreak="0">
+    <w:nsid w:val="FFFFFF7C"/>
+    <w:multiLevelType w:val="singleLevel"/>
+    <w:tmpl w:val="687CEB9C"/>
+    <w:lvl w:ilvl="0">
+      <w:start w:val="1"/>
+      <w:numFmt w:val="decimal"/>
+      <w:lvlText w:val="%1."/>
+      <w:lvlJc w:val="left"/>
       <w:pPr>
-        <w:pStyle w:val="Title"/>
+        <w:tabs>
+          <w:tab w:val="num" w:pos="1800"/>
+        </w:tabs>
+        <w:ind w:left="1800" w:hanging="360"/>
       </w:pPr>
-      <w:r>
-        <w:t xml:space="preserve"> Title </w:t>
-      </w:r>
-    </w:p>
-    <w:p>
+    </w:lvl>
+  </w:abstractNum>
+  <w:abstractNum w:abstractNumId="1" w15:restartNumberingAfterBreak="0">
+    <w:nsid w:val="FFFFFF7D"/>
+    <w:multiLevelType w:val="singleLevel"/>
+    <w:tmpl w:val="7D50FB94"/>
+    <w:lvl w:ilvl="0">
+      <w:start w:val="1"/>
+      <w:numFmt w:val="decimal"/>
+      <w:lvlText w:val="%1."/>
+      <w:lvlJc w:val="left"/>
       <w:pPr>
-        <w:pStyle w:val="Subtitle"/>
+        <w:tabs>
+          <w:tab w:val="num" w:pos="1440"/>
+        </w:tabs>
+        <w:ind w:left="1440" w:hanging="360"/>
       </w:pPr>
-      <w:r>
-        <w:t xml:space="preserve"> Subtitle </w:t>
-      </w:r>
-    </w:p>
-    <w:p>
+    </w:lvl>
+  </w:abstractNum>
+  <w:abstractNum w:abstractNumId="2" w15:restartNumberingAfterBreak="0">
+    <w:nsid w:val="FFFFFF7E"/>
+    <w:multiLevelType w:val="singleLevel"/>
+    <w:tmpl w:val="001C812C"/>
+    <w:lvl w:ilvl="0">
+      <w:start w:val="1"/>
+      <w:numFmt w:val="decimal"/>
+      <w:lvlText w:val="%1."/>
+      <w:lvlJc w:val="left"/>
       <w:pPr>
-        <w:pStyle w:val="Author"/>
+        <w:tabs>
+          <w:tab w:val="num" w:pos="1080"/>
+        </w:tabs>
+        <w:ind w:left="1080" w:hanging="360"/>
       </w:pPr>
-      <w:r>
-        <w:t xml:space="preserve"> Author </w:t>
-      </w:r>
-    </w:p>
-    <w:p>
+    </w:lvl>
+  </w:abstractNum>
+  <w:abstractNum w:abstractNumId="3" w15:restartNumberingAfterBreak="0">
+    <w:nsid w:val="FFFFFF7F"/>
+    <w:multiLevelType w:val="singleLevel"/>
+    <w:tmpl w:val="EB28DA8C"/>
+    <w:lvl w:ilvl="0">
+      <w:start w:val="1"/>
+      <w:numFmt w:val="decimal"/>
+      <w:lvlText w:val="%1."/>
+      <w:lvlJc w:val="left"/>
       <w:pPr>
-        <w:pStyle w:val="Date"/>
+        <w:tabs>
+          <w:tab w:val="num" w:pos="720"/>
+        </w:tabs>
+        <w:ind w:left="720" w:hanging="360"/>
       </w:pPr>
-      <w:r>
-        <w:t xml:space="preserve"> Date </w:t>
-      </w:r>
-    </w:p>
-    <w:p>
+    </w:lvl>
+  </w:abstractNum>
+  <w:abstractNum w:abstractNumId="4" w15:restartNumberingAfterBreak="0">
+    <w:nsid w:val="FFFFFF80"/>
+    <w:multiLevelType w:val="singleLevel"/>
+    <w:tmpl w:val="2EE68F5A"/>
+    <w:lvl w:ilvl="0">
+      <w:start w:val="1"/>
+      <w:numFmt w:val="bullet"/>
+      <w:lvlText w:val=""/>
+      <w:lvlJc w:val="left"/>
       <w:pPr>
-        <w:pStyle w:val="Abstract"/>
-        <w:jc w:val="center"/>
+        <w:tabs>
+          <w:tab w:val="num" w:pos="1800"/>
+        </w:tabs>
+        <w:ind w:left="1800" w:hanging="360"/>
       </w:pPr>
-      <w:r>
-        <w:t xml:space="preserve">Abstract </w:t>
-      </w:r>
-    </w:p>
-    <w:p>
+      <w:rPr>
+        <w:rFonts w:ascii="Symbol" w:hAnsi="Symbol" w:hint="default"/>
+      </w:rPr>
+    </w:lvl>
+  </w:abstractNum>
+  <w:abstractNum w:abstractNumId="5" w15:restartNumberingAfterBreak="0">
+    <w:nsid w:val="FFFFFF81"/>
+    <w:multiLevelType w:val="singleLevel"/>
+    <w:tmpl w:val="1C124B24"/>
+    <w:lvl w:ilvl="0">
+      <w:start w:val="1"/>
+      <w:numFmt w:val="bullet"/>
+      <w:lvlText w:val=""/>
+      <w:lvlJc w:val="left"/>
       <w:pPr>
-        <w:pStyle w:val="BodyText"/>
+        <w:tabs>
+          <w:tab w:val="num" w:pos="1440"/>
+        </w:tabs>
+        <w:ind w:left="1440" w:hanging="360"/>
       </w:pPr>
-    </w:p>
-    <w:p>
+      <w:rPr>
+        <w:rFonts w:ascii="Symbol" w:hAnsi="Symbol" w:hint="default"/>
+      </w:rPr>
+    </w:lvl>
+  </w:abstractNum>
+  <w:abstractNum w:abstractNumId="6" w15:restartNumberingAfterBreak="0">
+    <w:nsid w:val="FFFFFF82"/>
+    <w:multiLevelType w:val="singleLevel"/>
+    <w:tmpl w:val="FA4CD30A"/>
+    <w:lvl w:ilvl="0">
+      <w:start w:val="1"/>
+      <w:numFmt w:val="bullet"/>
+      <w:lvlText w:val=""/>
+      <w:lvlJc w:val="left"/>
       <w:pPr>
-        <w:pStyle w:val="Heading1"/>
+        <w:tabs>
+          <w:tab w:val="num" w:pos="1080"/>
+        </w:tabs>
+        <w:ind w:left="1080" w:hanging="360"/>
       </w:pPr>
-      <w:bookmarkStart w:id="0" w:name="__RefHeading___Toc27500_928987756"/>
-      <w:bookmarkStart w:id="1" w:name="heading-1"/>
-      <w:bookmarkEnd w:id="0"/>
-      <w:r>
-        <w:t xml:space="preserve"> Heading 1 </w:t>
-      </w:r>
-      <w:bookmarkEnd w:id="1"/>
-    </w:p>
-    <w:p>
+      <w:rPr>
+        <w:rFonts w:ascii="Symbol" w:hAnsi="Symbol" w:hint="default"/>
+      </w:rPr>
+    </w:lvl>
+  </w:abstractNum>
+  <w:abstractNum w:abstractNumId="7" w15:restartNumberingAfterBreak="0">
+    <w:nsid w:val="FFFFFF83"/>
+    <w:multiLevelType w:val="singleLevel"/>
+    <w:tmpl w:val="C40A3862"/>
+    <w:lvl w:ilvl="0">
+      <w:start w:val="1"/>
+      <w:numFmt w:val="bullet"/>
+      <w:lvlText w:val=""/>
+      <w:lvlJc w:val="left"/>
       <w:pPr>
-        <w:pStyle w:val="Heading2"/>
+        <w:tabs>
+          <w:tab w:val="num" w:pos="720"/>
+        </w:tabs>
+        <w:ind w:left="720" w:hanging="360"/>
       </w:pPr>
-      <w:bookmarkStart w:id="2" w:name="__RefHeading___Toc27502_928987756"/>
-      <w:bookmarkStart w:id="3" w:name="heading-2"/>
-      <w:bookmarkEnd w:id="2"/>
-      <w:r>
-        <w:t xml:space="preserve"> Heading 2 </w:t>
-      </w:r>
-      <w:bookmarkEnd w:id="3"/>
-    </w:p>
-    <w:p>
+      <w:rPr>
+        <w:rFonts w:ascii="Symbol" w:hAnsi="Symbol" w:hint="default"/>
+      </w:rPr>
+    </w:lvl>
+  </w:abstractNum>
+  <w:abstractNum w:abstractNumId="8" w15:restartNumberingAfterBreak="0">
+    <w:nsid w:val="FFFFFF88"/>
+    <w:multiLevelType w:val="singleLevel"/>
+    <w:tmpl w:val="C752174C"/>
+    <w:lvl w:ilvl="0">
+      <w:start w:val="1"/>
+      <w:numFmt w:val="decimal"/>
+      <w:lvlText w:val="%1."/>
+      <w:lvlJc w:val="left"/>
       <w:pPr>
-        <w:pStyle w:val="Heading3"/>
+        <w:tabs>
+          <w:tab w:val="num" w:pos="360"/>
+        </w:tabs>
+        <w:ind w:left="360" w:hanging="360"/>
       </w:pPr>
-      <w:bookmarkStart w:id="4" w:name="__RefHeading___Toc27504_928987756"/>
-      <w:bookmarkStart w:id="5" w:name="heading-3"/>
-      <w:bookmarkEnd w:id="4"/>
-      <w:r>
-        <w:t xml:space="preserve"> Heading 3 </w:t>
-      </w:r>
-      <w:bookmarkEnd w:id="5"/>
-    </w:p>
-    <w:p>
+    </w:lvl>
+  </w:abstractNum>
+  <w:abstractNum w:abstractNumId="9" w15:restartNumberingAfterBreak="0">
+    <w:nsid w:val="FFFFFF89"/>
+    <w:multiLevelType w:val="singleLevel"/>
+    <w:tmpl w:val="51767460"/>
+    <w:lvl w:ilvl="0">
+      <w:start w:val="1"/>
+      <w:numFmt w:val="bullet"/>
+      <w:lvlText w:val=""/>
+      <w:lvlJc w:val="left"/>
       <w:pPr>
-        <w:pStyle w:val="Heading4"/>
+        <w:tabs>
+          <w:tab w:val="num" w:pos="360"/>
+        </w:tabs>
+        <w:ind w:left="360" w:hanging="360"/>
       </w:pPr>
-      <w:bookmarkStart w:id="6" w:name="__RefHeading___Toc27506_928987756"/>
-      <w:bookmarkStart w:id="7" w:name="heading-4"/>
-      <w:bookmarkEnd w:id="6"/>
-      <w:r>
-        <w:t xml:space="preserve"> Heading 4 </w:t>
-      </w:r>
-      <w:bookmarkEnd w:id="7"/>
-    </w:p>
-    <w:p>
-      <w:pPr>
-        <w:pStyle w:val="Heading5"/>
-      </w:pPr>
-      <w:bookmarkStart w:id="8" w:name="__RefHeading___Toc27508_928987756"/>
-      <w:bookmarkStart w:id="9" w:name="heading-5"/>
-      <w:bookmarkEnd w:id="8"/>
-      <w:r>
-        <w:t xml:space="preserve"> Heading 5 </w:t>
-      </w:r>
-      <w:bookmarkEnd w:id="9"/>
-    </w:p>
-    <w:p>
-      <w:pPr>
-        <w:pStyle w:val="Heading6"/>
-      </w:pPr>
-      <w:bookmarkStart w:id="10" w:name="__RefHeading___Toc27510_928987756"/>
-      <w:bookmarkStart w:id="11" w:name="heading-6"/>
-      <w:bookmarkEnd w:id="10"/>
-      <w:r>
-        <w:t xml:space="preserve"> Heading 6 </w:t>
-      </w:r>
-      <w:bookmarkEnd w:id="11"/>
-    </w:p>
-    <w:p>
-      <w:pPr>
-        <w:pStyle w:val="Heading7"/>
-      </w:pPr>
-      <w:bookmarkStart w:id="12" w:name="__RefHeading___Toc27512_928987756"/>
-      <w:bookmarkStart w:id="13" w:name="heading-7"/>
-      <w:bookmarkEnd w:id="12"/>
-      <w:r>
-        <w:t xml:space="preserve"> Heading 7 </w:t>
-      </w:r>
-      <w:bookmarkEnd w:id="13"/>
-    </w:p>
-    <w:p>
-      <w:pPr>
-        <w:pStyle w:val="Heading8"/>
-      </w:pPr>
-      <w:bookmarkStart w:id="14" w:name="__RefHeading___Toc27514_928987756"/>
-      <w:bookmarkStart w:id="15" w:name="heading-8"/>
-      <w:bookmarkEnd w:id="14"/>
-      <w:r>
-        <w:t xml:space="preserve"> Heading 8 </w:t>
-      </w:r>
-      <w:bookmarkEnd w:id="15"/>
-    </w:p>
-    <w:p>
-      <w:pPr>
-        <w:pStyle w:val="Heading9"/>
-      </w:pPr>
-      <w:bookmarkStart w:id="16" w:name="__RefHeading___Toc27516_928987756"/>
-      <w:bookmarkStart w:id="17" w:name="heading-9"/>
-      <w:bookmarkEnd w:id="16"/>
-      <w:r>
-        <w:t xml:space="preserve"> Heading 9 </w:t>
-      </w:r>
-      <w:bookmarkEnd w:id="17"/>
-    </w:p>
-    <w:p>
-      <w:pPr>
-        <w:pStyle w:val="FirstParagraph"/>
-      </w:pPr>
-      <w:r>
-        <w:t xml:space="preserve"> First Paragraph. </w:t>
-      </w:r>
-    </w:p>
-    <w:p>
-      <w:pPr>
-        <w:pStyle w:val="BodyText"/>
-      </w:pPr>
-      <w:r>
-        <w:t xml:space="preserve"> Body Text. Body Text Char.    </w:t>
-      </w:r>
-      <w:r>
-        <w:rPr>
-          <w:rStyle w:val="VerbatimChar"/>
-        </w:rPr>
-        <w:t xml:space="preserve"> Verbatim </w:t>
-      </w:r>
-      <w:proofErr w:type="gramStart"/>
-      <w:r>
-        <w:rPr>
-          <w:rStyle w:val="VerbatimChar"/>
-        </w:rPr>
-        <w:t xml:space="preserve">Char </w:t>
-      </w:r>
-      <w:r>
-        <w:t xml:space="preserve"> .</w:t>
-      </w:r>
-      <w:proofErr w:type="gramEnd"/>
-      <w:r>
-        <w:t xml:space="preserve">    </w:t>
-      </w:r>
-      <w:hyperlink r:id="rId6">
-        <w:r>
-          <w:rPr>
-            <w:rStyle w:val="Hyperlink"/>
-          </w:rPr>
-          <w:t xml:space="preserve"> Hyperlink </w:t>
-        </w:r>
-      </w:hyperlink>
-      <w:r>
-        <w:t xml:space="preserve"> .     Footnote. </w:t>
-      </w:r>
-      <w:r>
-        <w:rPr>
-          <w:rStyle w:val="FootnoteAnchor"/>
-        </w:rPr>
-        <w:footnoteReference w:id="1"/>
-      </w:r>
-    </w:p>
-    <w:p>
-      <w:pPr>
-        <w:pStyle w:val="BlockText"/>
-      </w:pPr>
-      <w:r>
-        <w:t xml:space="preserve"> Block Text. </w:t>
-      </w:r>
-    </w:p>
-    <w:p>
-      <w:pPr>
-        <w:pStyle w:val="TableCaption"/>
-      </w:pPr>
-      <w:r>
-        <w:lastRenderedPageBreak/>
-        <w:t xml:space="preserve"> Table caption. </w:t>
-      </w:r>
-    </w:p>
-    <w:tbl>
-      <w:tblPr>
-        <w:tblStyle w:val="GridTable4"/>
-        <w:tblW w:w="9360" w:type="dxa"/>
-        <w:tblLayout w:type="fixed"/>
-        <w:tblLook w:val="07E0" w:firstRow="1" w:lastRow="1" w:firstColumn="1" w:lastColumn="1" w:noHBand="1" w:noVBand="1"/>
-      </w:tblPr>
-      <w:tblGrid>
-        <w:gridCol w:w="4679"/>
-        <w:gridCol w:w="4681"/>
-      </w:tblGrid>
-      <w:tr>
-        <w:trPr>
-          <w:cnfStyle w:val="100000000000" w:firstRow="1" w:lastRow="0" w:firstColumn="0" w:lastColumn="0" w:oddVBand="0" w:evenVBand="0" w:oddHBand="0" w:evenHBand="0" w:firstRowFirstColumn="0" w:firstRowLastColumn="0" w:lastRowFirstColumn="0" w:lastRowLastColumn="0"/>
-        </w:trPr>
-        <w:tc>
-          <w:tcPr>
-            <w:cnfStyle w:val="001000000000" w:firstRow="0" w:lastRow="0" w:firstColumn="1" w:lastColumn="0" w:oddVBand="0" w:evenVBand="0" w:oddHBand="0" w:evenHBand="0" w:firstRowFirstColumn="0" w:firstRowLastColumn="0" w:lastRowFirstColumn="0" w:lastRowLastColumn="0"/>
-            <w:tcW w:w="4679" w:type="dxa"/>
-          </w:tcPr>
-          <w:p>
-            <w:pPr>
-              <w:pStyle w:val="Compact"/>
-              <w:widowControl w:val="0"/>
-              <w:rPr>
-                <w:rFonts w:ascii="Cambria" w:eastAsia="Cambria" w:hAnsi="Cambria"/>
-              </w:rPr>
-            </w:pPr>
-            <w:r>
-              <w:rPr>
-                <w:rFonts w:eastAsia="Cambria"/>
-              </w:rPr>
-              <w:t xml:space="preserve"> Table</w:t>
-            </w:r>
-          </w:p>
-        </w:tc>
-        <w:tc>
-          <w:tcPr>
-            <w:cnfStyle w:val="000100000000" w:firstRow="0" w:lastRow="0" w:firstColumn="0" w:lastColumn="1" w:oddVBand="0" w:evenVBand="0" w:oddHBand="0" w:evenHBand="0" w:firstRowFirstColumn="0" w:firstRowLastColumn="0" w:lastRowFirstColumn="0" w:lastRowLastColumn="0"/>
-            <w:tcW w:w="4680" w:type="dxa"/>
-          </w:tcPr>
-          <w:p>
-            <w:pPr>
-              <w:pStyle w:val="Compact"/>
-              <w:widowControl w:val="0"/>
-              <w:rPr>
-                <w:rFonts w:ascii="Cambria" w:eastAsia="Cambria" w:hAnsi="Cambria"/>
-              </w:rPr>
-            </w:pPr>
-            <w:r>
-              <w:rPr>
-                <w:rFonts w:eastAsia="Cambria"/>
-              </w:rPr>
-              <w:t xml:space="preserve"> Table</w:t>
-            </w:r>
-          </w:p>
-        </w:tc>
-      </w:tr>
-      <w:tr>
-        <w:tc>
-          <w:tcPr>
-            <w:cnfStyle w:val="001000000000" w:firstRow="0" w:lastRow="0" w:firstColumn="1" w:lastColumn="0" w:oddVBand="0" w:evenVBand="0" w:oddHBand="0" w:evenHBand="0" w:firstRowFirstColumn="0" w:firstRowLastColumn="0" w:lastRowFirstColumn="0" w:lastRowLastColumn="0"/>
-            <w:tcW w:w="4679" w:type="dxa"/>
-          </w:tcPr>
-          <w:p>
-            <w:pPr>
-              <w:pStyle w:val="Compact"/>
-              <w:widowControl w:val="0"/>
-              <w:rPr>
-                <w:rFonts w:ascii="Cambria" w:eastAsia="Cambria" w:hAnsi="Cambria"/>
-              </w:rPr>
-            </w:pPr>
-            <w:r>
-              <w:rPr>
-                <w:rFonts w:eastAsia="Cambria"/>
-              </w:rPr>
-              <w:t xml:space="preserve"> 1</w:t>
-            </w:r>
-          </w:p>
-        </w:tc>
-        <w:tc>
-          <w:tcPr>
-            <w:cnfStyle w:val="000100000000" w:firstRow="0" w:lastRow="0" w:firstColumn="0" w:lastColumn="1" w:oddVBand="0" w:evenVBand="0" w:oddHBand="0" w:evenHBand="0" w:firstRowFirstColumn="0" w:firstRowLastColumn="0" w:lastRowFirstColumn="0" w:lastRowLastColumn="0"/>
-            <w:tcW w:w="4680" w:type="dxa"/>
-          </w:tcPr>
-          <w:p>
-            <w:pPr>
-              <w:pStyle w:val="Compact"/>
-              <w:widowControl w:val="0"/>
-              <w:rPr>
-                <w:rFonts w:ascii="Cambria" w:eastAsia="Cambria" w:hAnsi="Cambria"/>
-              </w:rPr>
-            </w:pPr>
-            <w:r>
-              <w:rPr>
-                <w:rFonts w:eastAsia="Cambria"/>
-              </w:rPr>
-              <w:t xml:space="preserve"> 2</w:t>
-            </w:r>
-          </w:p>
-        </w:tc>
-      </w:tr>
-      <w:tr>
-        <w:trPr>
-          <w:cnfStyle w:val="010000000000" w:firstRow="0" w:lastRow="1" w:firstColumn="0" w:lastColumn="0" w:oddVBand="0" w:evenVBand="0" w:oddHBand="0" w:evenHBand="0" w:firstRowFirstColumn="0" w:firstRowLastColumn="0" w:lastRowFirstColumn="0" w:lastRowLastColumn="0"/>
-        </w:trPr>
-        <w:tc>
-          <w:tcPr>
-            <w:cnfStyle w:val="001000000000" w:firstRow="0" w:lastRow="0" w:firstColumn="1" w:lastColumn="0" w:oddVBand="0" w:evenVBand="0" w:oddHBand="0" w:evenHBand="0" w:firstRowFirstColumn="0" w:firstRowLastColumn="0" w:lastRowFirstColumn="0" w:lastRowLastColumn="0"/>
-            <w:tcW w:w="4679" w:type="dxa"/>
-          </w:tcPr>
-          <w:p>
-            <w:pPr>
-              <w:pStyle w:val="Compact"/>
-              <w:widowControl w:val="0"/>
-              <w:rPr>
-                <w:rFonts w:eastAsia="Cambria"/>
-              </w:rPr>
-            </w:pPr>
-          </w:p>
-        </w:tc>
-        <w:tc>
-          <w:tcPr>
-            <w:cnfStyle w:val="000100000000" w:firstRow="0" w:lastRow="0" w:firstColumn="0" w:lastColumn="1" w:oddVBand="0" w:evenVBand="0" w:oddHBand="0" w:evenHBand="0" w:firstRowFirstColumn="0" w:firstRowLastColumn="0" w:lastRowFirstColumn="0" w:lastRowLastColumn="0"/>
-            <w:tcW w:w="4680" w:type="dxa"/>
-          </w:tcPr>
-          <w:p>
-            <w:pPr>
-              <w:pStyle w:val="Compact"/>
-              <w:widowControl w:val="0"/>
-              <w:rPr>
-                <w:rFonts w:eastAsia="Cambria"/>
-              </w:rPr>
-            </w:pPr>
-          </w:p>
-        </w:tc>
-      </w:tr>
-    </w:tbl>
-    <w:p>
-      <w:pPr>
-        <w:pStyle w:val="ImageCaption"/>
-      </w:pPr>
-      <w:r>
-        <w:t xml:space="preserve"> Image Caption </w:t>
-      </w:r>
-    </w:p>
-    <w:p>
-      <w:pPr>
-        <w:pStyle w:val="DefinitionTerm"/>
-      </w:pPr>
-      <w:r>
-        <w:t xml:space="preserve"> </w:t>
-      </w:r>
-      <w:proofErr w:type="spellStart"/>
-      <w:r>
-        <w:t>DefinitionTerm</w:t>
-      </w:r>
-      <w:proofErr w:type="spellEnd"/>
-      <w:r>
-        <w:t xml:space="preserve"> </w:t>
-      </w:r>
-    </w:p>
-    <w:p>
-      <w:pPr>
-        <w:pStyle w:val="Definition"/>
-      </w:pPr>
-      <w:r>
-        <w:t xml:space="preserve"> Definition </w:t>
-      </w:r>
-    </w:p>
-    <w:p>
-      <w:pPr>
-        <w:pStyle w:val="DefinitionTerm"/>
-      </w:pPr>
-      <w:r>
-        <w:t xml:space="preserve"> </w:t>
-      </w:r>
-      <w:proofErr w:type="spellStart"/>
-      <w:r>
-        <w:t>DefinitionTerm</w:t>
-      </w:r>
-      <w:proofErr w:type="spellEnd"/>
-      <w:r>
-        <w:t xml:space="preserve"> </w:t>
-      </w:r>
-    </w:p>
-    <w:p>
-      <w:pPr>
-        <w:pStyle w:val="Definition"/>
-      </w:pPr>
-      <w:r>
-        <w:t xml:space="preserve"> Definition </w:t>
-      </w:r>
-    </w:p>
-    <w:p>
-      <w:pPr>
-        <w:pStyle w:val="Definition"/>
-      </w:pPr>
-    </w:p>
-    <w:tbl>
-      <w:tblPr>
-        <w:tblStyle w:val="Table"/>
-        <w:tblW w:w="0" w:type="auto"/>
-        <w:tblInd w:w="0" w:type="dxa"/>
-        <w:tblLook w:val="04A0" w:firstRow="1" w:lastRow="0" w:firstColumn="1" w:lastColumn="0" w:noHBand="0" w:noVBand="1"/>
-      </w:tblPr>
-      <w:tblGrid>
-        <w:gridCol w:w="3192"/>
-        <w:gridCol w:w="3192"/>
-        <w:gridCol w:w="3192"/>
-      </w:tblGrid>
-      <w:tr>
-        <w:trPr>
-          <w:cnfStyle w:val="100000000000" w:firstRow="1" w:lastRow="0" w:firstColumn="0" w:lastColumn="0" w:oddVBand="0" w:evenVBand="0" w:oddHBand="0" w:evenHBand="0" w:firstRowFirstColumn="0" w:firstRowLastColumn="0" w:lastRowFirstColumn="0" w:lastRowLastColumn="0"/>
-        </w:trPr>
-        <w:tc>
-          <w:tcPr>
-            <w:tcW w:w="3192" w:type="dxa"/>
-          </w:tcPr>
-          <w:p>
-            <w:r>
-              <w:t>Col Head 1</w:t>
-            </w:r>
-          </w:p>
-        </w:tc>
-        <w:tc>
-          <w:tcPr>
-            <w:tcW w:w="3192" w:type="dxa"/>
-          </w:tcPr>
-          <w:p>
-            <w:r>
-              <w:t>Col Head 2</w:t>
-            </w:r>
-          </w:p>
-        </w:tc>
-        <w:tc>
-          <w:tcPr>
-            <w:tcW w:w="3192" w:type="dxa"/>
-          </w:tcPr>
-          <w:p>
-            <w:r>
-              <w:t>Col Head 3</w:t>
-            </w:r>
-          </w:p>
-        </w:tc>
-      </w:tr>
-      <w:tr>
-        <w:tc>
-          <w:tcPr>
-            <w:tcW w:w="3192" w:type="dxa"/>
-          </w:tcPr>
-          <w:p>
-            <w:proofErr w:type="spellStart"/>
-            <w:r>
-              <w:t>Jkhk</w:t>
-            </w:r>
-            <w:proofErr w:type="spellEnd"/>
-          </w:p>
-        </w:tc>
-        <w:tc>
-          <w:tcPr>
-            <w:tcW w:w="3192" w:type="dxa"/>
-          </w:tcPr>
-          <w:p>
-            <w:proofErr w:type="spellStart"/>
-            <w:r>
-              <w:t>Kjhk</w:t>
-            </w:r>
-            <w:proofErr w:type="spellEnd"/>
-          </w:p>
-        </w:tc>
-        <w:tc>
-          <w:tcPr>
-            <w:tcW w:w="3192" w:type="dxa"/>
-          </w:tcPr>
-          <w:p>
-            <w:proofErr w:type="spellStart"/>
-            <w:r>
-              <w:t>Kjhkk</w:t>
-            </w:r>
-            <w:proofErr w:type="spellEnd"/>
-          </w:p>
-        </w:tc>
-      </w:tr>
-      <w:tr>
-        <w:tc>
-          <w:tcPr>
-            <w:tcW w:w="3192" w:type="dxa"/>
-          </w:tcPr>
-          <w:p>
-            <w:proofErr w:type="spellStart"/>
-            <w:r>
-              <w:t>Jjkhk</w:t>
-            </w:r>
-            <w:proofErr w:type="spellEnd"/>
-          </w:p>
-        </w:tc>
-        <w:tc>
-          <w:tcPr>
-            <w:tcW w:w="3192" w:type="dxa"/>
-          </w:tcPr>
-          <w:p>
-            <w:proofErr w:type="spellStart"/>
-            <w:r>
-              <w:t>Kjkh</w:t>
-            </w:r>
-            <w:proofErr w:type="spellEnd"/>
-          </w:p>
-        </w:tc>
-        <w:tc>
-          <w:tcPr>
-            <w:tcW w:w="3192" w:type="dxa"/>
-          </w:tcPr>
-          <w:p>
-            <w:proofErr w:type="spellStart"/>
-            <w:r>
-              <w:t>kjhk</w:t>
-            </w:r>
-            <w:proofErr w:type="spellEnd"/>
-          </w:p>
-        </w:tc>
-      </w:tr>
-    </w:tbl>
-    <w:p/>
-    <w:p>
-      <w:r>
-        <w:t xml:space="preserve">NOTE: </w:t>
-      </w:r>
-      <w:proofErr w:type="spellStart"/>
-      <w:r>
-        <w:t>pandoc</w:t>
-      </w:r>
-      <w:proofErr w:type="spellEnd"/>
-      <w:r>
-        <w:t xml:space="preserve"> uses the `Table` style from reference document for tables styling. You must modify style `Table` to change how tables appear.</w:t>
-      </w:r>
-      <w:bookmarkStart w:id="18" w:name="_GoBack"/>
-      <w:bookmarkEnd w:id="18"/>
-    </w:p>
-    <w:sectPr>
-      <w:headerReference w:type="default" r:id="rId7"/>
-      <w:footerReference w:type="default" r:id="rId8"/>
-      <w:pgSz w:w="12240" w:h="15840"/>
-      <w:pgMar w:top="2204" w:right="1440" w:bottom="2204" w:left="1440" w:header="1440" w:footer="1440" w:gutter="0"/>
-      <w:cols w:space="720"/>
-      <w:formProt w:val="0"/>
-      <w:docGrid w:linePitch="100"/>
-    </w:sectPr>
-  </w:body>
-</w:document>
-</file>
-
-<file path=word/endnotes.xml><?xml version="1.0" encoding="utf-8"?>
-<w:endnotes xmlns:wpc="http://schemas.microsoft.com/office/word/2010/wordprocessingCanvas" xmlns:cx="http://schemas.microsoft.com/office/drawing/2014/chartex" xmlns:cx1="http://schemas.microsoft.com/office/drawing/2015/9/8/chartex" xmlns:cx2="http://schemas.microsoft.com/office/drawing/2015/10/21/chartex" xmlns:cx3="http://schemas.microsoft.com/office/drawing/2016/5/9/chartex" xmlns:cx4="http://schemas.microsoft.com/office/drawing/2016/5/10/chartex" xmlns:cx5="http://schemas.microsoft.com/office/drawing/2016/5/11/chartex" xmlns:cx6="http://schemas.microsoft.com/office/drawing/2016/5/12/chartex" xmlns:cx7="http://schemas.microsoft.com/office/drawing/2016/5/13/chartex" xmlns:cx8="http://schemas.microsoft.com/office/drawing/2016/5/14/chartex" xmlns:mc="http://schemas.openxmlformats.org/markup-compatibility/2006" xmlns:aink="http://schemas.microsoft.com/office/drawing/2016/ink" xmlns:am3d="http://schemas.microsoft.com/office/drawing/2017/model3d" xmlns:o="urn:schemas-microsoft-com:office:office" xmlns:r="http://schemas.openxmlformats.org/officeDocument/2006/relationships" xmlns:m="http://schemas.openxmlformats.org/officeDocument/2006/math" xmlns:v="urn:schemas-microsoft-com:vml" xmlns:wp14="http://schemas.microsoft.com/office/word/2010/wordprocessingDrawing" xmlns:wp="http://schemas.openxmlformats.org/drawingml/2006/wordprocessingDrawing" xmlns:w10="urn:schemas-microsoft-com:office:word" xmlns:w="http://schemas.openxmlformats.org/wordprocessingml/2006/main" xmlns:w14="http://schemas.microsoft.com/office/word/2010/wordml" xmlns:w15="http://schemas.microsoft.com/office/word/2012/wordml" xmlns:w16cid="http://schemas.microsoft.com/office/word/2016/wordml/cid" xmlns:w16se="http://schemas.microsoft.com/office/word/2015/wordml/symex" xmlns:wpg="http://schemas.microsoft.com/office/word/2010/wordprocessingGroup" xmlns:wpi="http://schemas.microsoft.com/office/word/2010/wordprocessingInk" xmlns:wne="http://schemas.microsoft.com/office/word/2006/wordml" xmlns:wps="http://schemas.microsoft.com/office/word/2010/wordprocessingShape" mc:Ignorable="w14 w15 w16se w16cid wp14">
-  <w:endnote w:type="separator" w:id="-1">
-    <w:p>
-      <w:pPr>
-        <w:spacing w:after="0"/>
-      </w:pPr>
-      <w:r>
-        <w:separator/>
-      </w:r>
-    </w:p>
-  </w:endnote>
-  <w:endnote w:type="continuationSeparator" w:id="0">
-    <w:p>
-      <w:pPr>
-        <w:spacing w:after="0"/>
-      </w:pPr>
-      <w:r>
-        <w:continuationSeparator/>
-      </w:r>
-    </w:p>
-  </w:endnote>
-</w:endnotes>
-</file>
-
-<file path=word/footer1.xml><?xml version="1.0" encoding="utf-8"?>
-<w:ftr xmlns:wpc="http://schemas.microsoft.com/office/word/2010/wordprocessingCanvas" xmlns:cx="http://schemas.microsoft.com/office/drawing/2014/chartex" xmlns:cx1="http://schemas.microsoft.com/office/drawing/2015/9/8/chartex" xmlns:cx2="http://schemas.microsoft.com/office/drawing/2015/10/21/chartex" xmlns:cx3="http://schemas.microsoft.com/office/drawing/2016/5/9/chartex" xmlns:cx4="http://schemas.microsoft.com/office/drawing/2016/5/10/chartex" xmlns:cx5="http://schemas.microsoft.com/office/drawing/2016/5/11/chartex" xmlns:cx6="http://schemas.microsoft.com/office/drawing/2016/5/12/chartex" xmlns:cx7="http://schemas.microsoft.com/office/drawing/2016/5/13/chartex" xmlns:cx8="http://schemas.microsoft.com/office/drawing/2016/5/14/chartex" xmlns:mc="http://schemas.openxmlformats.org/markup-compatibility/2006" xmlns:aink="http://schemas.microsoft.com/office/drawing/2016/ink" xmlns:am3d="http://schemas.microsoft.com/office/drawing/2017/model3d" xmlns:o="urn:schemas-microsoft-com:office:office" xmlns:r="http://schemas.openxmlformats.org/officeDocument/2006/relationships" xmlns:m="http://schemas.openxmlformats.org/officeDocument/2006/math" xmlns:v="urn:schemas-microsoft-com:vml" xmlns:wp14="http://schemas.microsoft.com/office/word/2010/wordprocessingDrawing" xmlns:wp="http://schemas.openxmlformats.org/drawingml/2006/wordprocessingDrawing" xmlns:w10="urn:schemas-microsoft-com:office:word" xmlns:w="http://schemas.openxmlformats.org/wordprocessingml/2006/main" xmlns:w14="http://schemas.microsoft.com/office/word/2010/wordml" xmlns:w15="http://schemas.microsoft.com/office/word/2012/wordml" xmlns:w16cid="http://schemas.microsoft.com/office/word/2016/wordml/cid" xmlns:w16se="http://schemas.microsoft.com/office/word/2015/wordml/symex" xmlns:wpg="http://schemas.microsoft.com/office/word/2010/wordprocessingGroup" xmlns:wpi="http://schemas.microsoft.com/office/word/2010/wordprocessingInk" xmlns:wne="http://schemas.microsoft.com/office/word/2006/wordml" xmlns:wps="http://schemas.microsoft.com/office/word/2010/wordprocessingShape" mc:Ignorable="w14 w15 w16se w16cid wp14">
-  <w:p>
-    <w:pPr>
-      <w:pBdr>
-        <w:top w:val="single" w:sz="18" w:space="6" w:color="C20A2F"/>
-      </w:pBdr>
-      <w:tabs>
-        <w:tab w:val="right" w:pos="9360"/>
-      </w:tabs>
-      <w:spacing w:after="0"/>
-    </w:pPr>
-    <w:r>
-      <w:rPr>
-        <w:rStyle w:val="PageNumber"/>
-        <w:position w:val="4"/>
-        <w:sz w:val="18"/>
-        <w:szCs w:val="18"/>
-      </w:rPr>
-      <w:tab/>
-    </w:r>
-    <w:r>
-      <w:rPr>
-        <w:rStyle w:val="PageNumber"/>
-        <w:color w:val="EEECE1" w:themeColor="background2"/>
-        <w:position w:val="4"/>
-        <w:sz w:val="18"/>
-        <w:szCs w:val="18"/>
-      </w:rPr>
-      <w:t>|</w:t>
-    </w:r>
-    <w:r>
-      <w:rPr>
-        <w:rStyle w:val="PageNumber"/>
-        <w:position w:val="4"/>
-        <w:sz w:val="18"/>
-        <w:szCs w:val="18"/>
-      </w:rPr>
-      <w:t xml:space="preserve"> </w:t>
-    </w:r>
-    <w:r>
-      <w:rPr>
-        <w:rStyle w:val="PageNumber"/>
-        <w:rFonts w:ascii="Calibri" w:hAnsi="Calibri"/>
-        <w:sz w:val="18"/>
-        <w:szCs w:val="18"/>
-      </w:rPr>
-      <w:fldChar w:fldCharType="begin"/>
-    </w:r>
-    <w:r>
-      <w:rPr>
-        <w:rStyle w:val="PageNumber"/>
-        <w:rFonts w:ascii="Calibri" w:hAnsi="Calibri"/>
-        <w:sz w:val="18"/>
-        <w:szCs w:val="18"/>
-      </w:rPr>
-      <w:instrText>PAGE</w:instrText>
-    </w:r>
-    <w:r>
-      <w:rPr>
-        <w:rStyle w:val="PageNumber"/>
-        <w:rFonts w:ascii="Calibri" w:hAnsi="Calibri"/>
-        <w:sz w:val="18"/>
-        <w:szCs w:val="18"/>
-      </w:rPr>
-      <w:fldChar w:fldCharType="separate"/>
-    </w:r>
-    <w:r>
-      <w:rPr>
-        <w:rStyle w:val="PageNumber"/>
-        <w:rFonts w:ascii="Calibri" w:hAnsi="Calibri"/>
-        <w:sz w:val="18"/>
-        <w:szCs w:val="18"/>
-      </w:rPr>
-      <w:t>2</w:t>
-    </w:r>
-    <w:r>
-      <w:rPr>
-        <w:rStyle w:val="PageNumber"/>
-        <w:rFonts w:ascii="Calibri" w:hAnsi="Calibri"/>
-        <w:sz w:val="18"/>
-        <w:szCs w:val="18"/>
-      </w:rPr>
-      <w:fldChar w:fldCharType="end"/>
-    </w:r>
-    <w:r>
-      <w:t xml:space="preserve"> </w:t>
-    </w:r>
-  </w:p>
-  <w:p>
-    <w:pPr>
-      <w:pStyle w:val="Footer"/>
-      <w:pBdr>
-        <w:top w:val="single" w:sz="18" w:space="6" w:color="C20A2F"/>
-      </w:pBdr>
-      <w:tabs>
-        <w:tab w:val="clear" w:pos="4680"/>
-      </w:tabs>
-      <w:spacing w:before="120" w:after="0"/>
-      <w:rPr>
-        <w:i/>
-        <w:color w:val="808080" w:themeColor="background1" w:themeShade="80"/>
-        <w:sz w:val="18"/>
-        <w:szCs w:val="16"/>
-      </w:rPr>
-    </w:pPr>
-    <w:r>
-      <w:rPr>
-        <w:i/>
-        <w:color w:val="808080" w:themeColor="background1" w:themeShade="80"/>
-        <w:position w:val="8"/>
-        <w:sz w:val="18"/>
-        <w:szCs w:val="16"/>
-      </w:rPr>
-      <w:t>Controlled Unclassified Information</w:t>
-    </w:r>
-  </w:p>
-</w:ftr>
-</file>
-
-<file path=word/footnotes.xml><?xml version="1.0" encoding="utf-8"?>
-<w:footnotes xmlns:wpc="http://schemas.microsoft.com/office/word/2010/wordprocessingCanvas" xmlns:cx="http://schemas.microsoft.com/office/drawing/2014/chartex" xmlns:cx1="http://schemas.microsoft.com/office/drawing/2015/9/8/chartex" xmlns:cx2="http://schemas.microsoft.com/office/drawing/2015/10/21/chartex" xmlns:cx3="http://schemas.microsoft.com/office/drawing/2016/5/9/chartex" xmlns:cx4="http://schemas.microsoft.com/office/drawing/2016/5/10/chartex" xmlns:cx5="http://schemas.microsoft.com/office/drawing/2016/5/11/chartex" xmlns:cx6="http://schemas.microsoft.com/office/drawing/2016/5/12/chartex" xmlns:cx7="http://schemas.microsoft.com/office/drawing/2016/5/13/chartex" xmlns:cx8="http://schemas.microsoft.com/office/drawing/2016/5/14/chartex" xmlns:mc="http://schemas.openxmlformats.org/markup-compatibility/2006" xmlns:aink="http://schemas.microsoft.com/office/drawing/2016/ink" xmlns:am3d="http://schemas.microsoft.com/office/drawing/2017/model3d" xmlns:o="urn:schemas-microsoft-com:office:office" xmlns:r="http://schemas.openxmlformats.org/officeDocument/2006/relationships" xmlns:m="http://schemas.openxmlformats.org/officeDocument/2006/math" xmlns:v="urn:schemas-microsoft-com:vml" xmlns:wp14="http://schemas.microsoft.com/office/word/2010/wordprocessingDrawing" xmlns:wp="http://schemas.openxmlformats.org/drawingml/2006/wordprocessingDrawing" xmlns:w10="urn:schemas-microsoft-com:office:word" xmlns:w="http://schemas.openxmlformats.org/wordprocessingml/2006/main" xmlns:w14="http://schemas.microsoft.com/office/word/2010/wordml" xmlns:w15="http://schemas.microsoft.com/office/word/2012/wordml" xmlns:w16cid="http://schemas.microsoft.com/office/word/2016/wordml/cid" xmlns:w16se="http://schemas.microsoft.com/office/word/2015/wordml/symex" xmlns:wpg="http://schemas.microsoft.com/office/word/2010/wordprocessingGroup" xmlns:wpi="http://schemas.microsoft.com/office/word/2010/wordprocessingInk" xmlns:wne="http://schemas.microsoft.com/office/word/2006/wordml" xmlns:wps="http://schemas.microsoft.com/office/word/2010/wordprocessingShape" mc:Ignorable="w14 w15 w16se w16cid wp14">
-  <w:footnote w:type="separator" w:id="-1">
-    <w:p>
-      <w:pPr>
-        <w:rPr>
-          <w:sz w:val="12"/>
-        </w:rPr>
-      </w:pPr>
-      <w:r>
-        <w:separator/>
-      </w:r>
-    </w:p>
-  </w:footnote>
-  <w:footnote w:type="continuationSeparator" w:id="0">
-    <w:p>
-      <w:pPr>
-        <w:rPr>
-          <w:sz w:val="12"/>
-        </w:rPr>
-      </w:pPr>
-      <w:r>
-        <w:continuationSeparator/>
-      </w:r>
-    </w:p>
-  </w:footnote>
-  <w:footnote w:id="1">
-    <w:p>
-      <w:pPr>
-        <w:pStyle w:val="FootnoteText"/>
-      </w:pPr>
-      <w:r>
-        <w:rPr>
-          <w:rStyle w:val="FootnoteCharacters"/>
-        </w:rPr>
-        <w:footnoteRef/>
-      </w:r>
-      <w:r>
-        <w:t xml:space="preserve"> Footnote Text.</w:t>
-      </w:r>
-    </w:p>
-  </w:footnote>
-</w:footnotes>
-</file>
-
-<file path=word/header1.xml><?xml version="1.0" encoding="utf-8"?>
-<w:hdr xmlns:wpc="http://schemas.microsoft.com/office/word/2010/wordprocessingCanvas" xmlns:cx="http://schemas.microsoft.com/office/drawing/2014/chartex" xmlns:cx1="http://schemas.microsoft.com/office/drawing/2015/9/8/chartex" xmlns:cx2="http://schemas.microsoft.com/office/drawing/2015/10/21/chartex" xmlns:cx3="http://schemas.microsoft.com/office/drawing/2016/5/9/chartex" xmlns:cx4="http://schemas.microsoft.com/office/drawing/2016/5/10/chartex" xmlns:cx5="http://schemas.microsoft.com/office/drawing/2016/5/11/chartex" xmlns:cx6="http://schemas.microsoft.com/office/drawing/2016/5/12/chartex" xmlns:cx7="http://schemas.microsoft.com/office/drawing/2016/5/13/chartex" xmlns:cx8="http://schemas.microsoft.com/office/drawing/2016/5/14/chartex" xmlns:mc="http://schemas.openxmlformats.org/markup-compatibility/2006" xmlns:aink="http://schemas.microsoft.com/office/drawing/2016/ink" xmlns:am3d="http://schemas.microsoft.com/office/drawing/2017/model3d" xmlns:o="urn:schemas-microsoft-com:office:office" xmlns:r="http://schemas.openxmlformats.org/officeDocument/2006/relationships" xmlns:m="http://schemas.openxmlformats.org/officeDocument/2006/math" xmlns:v="urn:schemas-microsoft-com:vml" xmlns:wp14="http://schemas.microsoft.com/office/word/2010/wordprocessingDrawing" xmlns:wp="http://schemas.openxmlformats.org/drawingml/2006/wordprocessingDrawing" xmlns:w10="urn:schemas-microsoft-com:office:word" xmlns:w="http://schemas.openxmlformats.org/wordprocessingml/2006/main" xmlns:w14="http://schemas.microsoft.com/office/word/2010/wordml" xmlns:w15="http://schemas.microsoft.com/office/word/2012/wordml" xmlns:w16cid="http://schemas.microsoft.com/office/word/2016/wordml/cid" xmlns:w16se="http://schemas.microsoft.com/office/word/2015/wordml/symex" xmlns:wpg="http://schemas.microsoft.com/office/word/2010/wordprocessingGroup" xmlns:wpi="http://schemas.microsoft.com/office/word/2010/wordprocessingInk" xmlns:wne="http://schemas.microsoft.com/office/word/2006/wordml" xmlns:wps="http://schemas.microsoft.com/office/word/2010/wordprocessingShape" mc:Ignorable="w14 w15 w16se w16cid wp14">
-  <w:p>
-    <w:pPr>
-      <w:pStyle w:val="Header"/>
-      <w:pBdr>
-        <w:bottom w:val="single" w:sz="18" w:space="8" w:color="C20A2F"/>
-      </w:pBdr>
-      <w:tabs>
-        <w:tab w:val="clear" w:pos="4680"/>
-      </w:tabs>
-      <w:spacing w:line="276" w:lineRule="auto"/>
-      <w:rPr>
-        <w:i/>
-        <w:color w:val="191919" w:themeColor="text1" w:themeTint="E6"/>
-        <w:sz w:val="20"/>
-        <w:szCs w:val="20"/>
-      </w:rPr>
-    </w:pPr>
-    <w:sdt>
-      <w:sdtPr>
-        <w:alias w:val="Title"/>
-        <w:id w:val="-1013455127"/>
-        <w:dataBinding w:prefixMappings="xmlns:ns0='http://purl.org/dc/elements/1.1/' xmlns:ns1='http://schemas.openxmlformats.org/package/2006/metadata/core-properties' " w:xpath="/ns1:coreProperties[1]/ns0:title[1]" w:storeItemID="{6C3C8BC8-F283-45AE-878A-BAB7291924A1}"/>
-        <w:text/>
-      </w:sdtPr>
-      <w:sdtEndPr/>
-      <w:sdtContent>
-        <w:r>
-          <w:t>Title</w:t>
-        </w:r>
-      </w:sdtContent>
-    </w:sdt>
-    <w:r>
-      <w:rPr>
-        <w:color w:val="EEECE1" w:themeColor="background2"/>
-      </w:rPr>
-      <w:t xml:space="preserve"> </w:t>
-    </w:r>
-    <w:r>
-      <w:tab/>
-    </w:r>
-    <w:r>
-      <w:rPr>
-        <w:i/>
-        <w:color w:val="404040" w:themeColor="text1" w:themeTint="BF"/>
-        <w:sz w:val="21"/>
-      </w:rPr>
-      <w:br/>
-    </w:r>
-    <w:sdt>
-      <w:sdtPr>
-        <w:alias w:val="CSP Name"/>
-        <w:id w:val="-158699119"/>
-        <w:dataBinding w:xpath="/root[1]/companyinfo[1]/cspname[1]" w:storeItemID="{44BEC3F7-CE87-4EB0-838F-88333877F166}"/>
-        <w:text/>
-      </w:sdtPr>
-      <w:sdtEndPr/>
-      <w:sdtContent>
-        <w:r>
-          <w:rPr>
-            <w:color w:val="191919" w:themeColor="text1" w:themeTint="E6"/>
-            <w:sz w:val="20"/>
-            <w:szCs w:val="20"/>
-          </w:rPr>
-          <w:t>CSP Name</w:t>
-        </w:r>
-      </w:sdtContent>
-    </w:sdt>
-    <w:r>
-      <w:rPr>
-        <w:color w:val="191919" w:themeColor="text1" w:themeTint="E6"/>
-        <w:sz w:val="20"/>
-        <w:szCs w:val="20"/>
-      </w:rPr>
-      <w:t xml:space="preserve">    |    </w:t>
-    </w:r>
-    <w:sdt>
-      <w:sdtPr>
-        <w:alias w:val="Information System Name"/>
-        <w:id w:val="303057286"/>
-        <w:dataBinding w:xpath="/root[1]/companyinfo[1]/informationsystemname[1]" w:storeItemID="{44BEC3F7-CE87-4EB0-838F-88333877F166}"/>
-        <w:text/>
-      </w:sdtPr>
-      <w:sdtEndPr/>
-      <w:sdtContent>
-        <w:r>
-          <w:rPr>
-            <w:color w:val="404040" w:themeColor="text1" w:themeTint="BF"/>
-            <w:sz w:val="20"/>
-          </w:rPr>
-          <w:t xml:space="preserve">Information System Name </w:t>
-        </w:r>
-      </w:sdtContent>
-    </w:sdt>
-    <w:r>
-      <w:rPr>
-        <w:color w:val="191919" w:themeColor="text1" w:themeTint="E6"/>
-        <w:sz w:val="20"/>
-        <w:szCs w:val="20"/>
-      </w:rPr>
-      <w:tab/>
-      <w:t xml:space="preserve"> </w:t>
-    </w:r>
-    <w:r>
-      <w:rPr>
-        <w:i/>
-        <w:color w:val="191919" w:themeColor="text1" w:themeTint="E6"/>
-        <w:sz w:val="20"/>
-        <w:szCs w:val="20"/>
-      </w:rPr>
-      <w:t xml:space="preserve">Version </w:t>
-    </w:r>
-    <w:sdt>
-      <w:sdtPr>
-        <w:alias w:val="Version Number"/>
-        <w:id w:val="-146208527"/>
-        <w:dataBinding w:xpath="/root[1]/versioninfo[1]/versionnumber[1]" w:storeItemID="{44BEC3F7-CE87-4EB0-838F-88333877F166}"/>
-        <w:text/>
-      </w:sdtPr>
-      <w:sdtEndPr/>
-      <w:sdtContent>
-        <w:proofErr w:type="gramStart"/>
-        <w:r>
-          <w:rPr>
-            <w:i/>
-            <w:color w:val="191919" w:themeColor="text1" w:themeTint="E6"/>
-            <w:sz w:val="20"/>
-            <w:szCs w:val="20"/>
-          </w:rPr>
-          <w:t>#.#</w:t>
-        </w:r>
-        <w:proofErr w:type="gramEnd"/>
-      </w:sdtContent>
-    </w:sdt>
-    <w:r>
-      <w:rPr>
-        <w:i/>
-        <w:color w:val="191919" w:themeColor="text1" w:themeTint="E6"/>
-        <w:sz w:val="20"/>
-        <w:szCs w:val="20"/>
-      </w:rPr>
-      <w:t xml:space="preserve">,  </w:t>
-    </w:r>
-    <w:sdt>
-      <w:sdtPr>
-        <w:id w:val="1300728058"/>
-        <w:date>
-          <w:dateFormat w:val="MMMM d, yyyy"/>
-          <w:lid w:val="en-US"/>
-          <w:storeMappedDataAs w:val="dateTime"/>
-          <w:calendar w:val="gregorian"/>
-        </w:date>
-      </w:sdtPr>
-      <w:sdtEndPr/>
-      <w:sdtContent>
-        <w:r>
-          <w:rPr>
-            <w:i/>
-            <w:color w:val="191919" w:themeColor="text1" w:themeTint="E6"/>
-            <w:sz w:val="20"/>
-            <w:szCs w:val="20"/>
-          </w:rPr>
-          <w:t>Date</w:t>
-        </w:r>
-      </w:sdtContent>
-    </w:sdt>
-  </w:p>
-</w:hdr>
+      <w:rPr>
+        <w:rFonts w:ascii="Symbol" w:hAnsi="Symbol" w:hint="default"/>
+      </w:rPr>
+    </w:lvl>
+  </w:abstractNum>
+  <w:num w:numId="1">
+    <w:abstractNumId w:val="3"/>
+  </w:num>
+  <w:num w:numId="2">
+    <w:abstractNumId w:val="4"/>
+  </w:num>
+  <w:num w:numId="3">
+    <w:abstractNumId w:val="7"/>
+  </w:num>
+  <w:num w:numId="4">
+    <w:abstractNumId w:val="0"/>
+  </w:num>
+  <w:num w:numId="5">
+    <w:abstractNumId w:val="1"/>
+  </w:num>
+  <w:num w:numId="6">
+    <w:abstractNumId w:val="2"/>
+  </w:num>
+  <w:num w:numId="7">
+    <w:abstractNumId w:val="8"/>
+  </w:num>
+  <w:num w:numId="8">
+    <w:abstractNumId w:val="5"/>
+  </w:num>
+  <w:num w:numId="9">
+    <w:abstractNumId w:val="6"/>
+  </w:num>
+  <w:num w:numId="10">
+    <w:abstractNumId w:val="9"/>
+  </w:num>
+</w:numbering>
 </file>
 
 <file path=word/styles.xml><?xml version="1.0" encoding="utf-8"?>
-<w:styles xmlns:mc="http://schemas.openxmlformats.org/markup-compatibility/2006" xmlns:r="http://schemas.openxmlformats.org/officeDocument/2006/relationships" xmlns:w="http://schemas.openxmlformats.org/wordprocessingml/2006/main" xmlns:w14="http://schemas.microsoft.com/office/word/2010/wordml" xmlns:w15="http://schemas.microsoft.com/office/word/2012/wordml" xmlns:w16cid="http://schemas.microsoft.com/office/word/2016/wordml/cid" xmlns:w16se="http://schemas.microsoft.com/office/word/2015/wordml/symex" mc:Ignorable="w14 w15 w16se w16cid">
+<w:styles xmlns:mc="http://schemas.openxmlformats.org/markup-compatibility/2006" xmlns:r="http://schemas.openxmlformats.org/officeDocument/2006/relationships" xmlns:w="http://schemas.openxmlformats.org/wordprocessingml/2006/main" xmlns:w14="http://schemas.microsoft.com/office/word/2010/wordml" xmlns:w15="http://schemas.microsoft.com/office/word/2012/wordml" xmlns:w16cex="http://schemas.microsoft.com/office/word/2018/wordml/cex" xmlns:w16cid="http://schemas.microsoft.com/office/word/2016/wordml/cid" xmlns:w16="http://schemas.microsoft.com/office/word/2018/wordml" xmlns:w16sdtdh="http://schemas.microsoft.com/office/word/2020/wordml/sdtdatahash" xmlns:w16se="http://schemas.microsoft.com/office/word/2015/wordml/symex" mc:Ignorable="w14 w15 w16se w16cid w16 w16cex w16sdtdh">
   <w:docDefaults>
     <w:rPrDefault>
       <w:rPr>
@@ -956,7 +236,7 @@
       </w:pPr>
     </w:pPrDefault>
   </w:docDefaults>
-  <w:latentStyles w:defLockedState="0" w:defUIPriority="0" w:defSemiHidden="0" w:defUnhideWhenUsed="0" w:defQFormat="0" w:count="375">
+  <w:latentStyles w:defLockedState="0" w:defUIPriority="0" w:defSemiHidden="0" w:defUnhideWhenUsed="0" w:defQFormat="0" w:count="376">
     <w:lsdException w:name="heading 6" w:semiHidden="1" w:unhideWhenUsed="1"/>
     <w:lsdException w:name="index 3" w:semiHidden="1" w:unhideWhenUsed="1"/>
     <w:lsdException w:name="index 4" w:semiHidden="1" w:unhideWhenUsed="1"/>
@@ -977,8 +257,8 @@
     <w:lsdException w:name="Normal Indent" w:semiHidden="1" w:unhideWhenUsed="1"/>
     <w:lsdException w:name="footnote text" w:semiHidden="1" w:unhideWhenUsed="1"/>
     <w:lsdException w:name="annotation text" w:semiHidden="1" w:unhideWhenUsed="1"/>
-    <w:lsdException w:name="header" w:semiHidden="1" w:unhideWhenUsed="1"/>
-    <w:lsdException w:name="footer" w:semiHidden="1" w:unhideWhenUsed="1"/>
+    <w:lsdException w:name="header" w:semiHidden="1" w:uiPriority="99" w:unhideWhenUsed="1"/>
+    <w:lsdException w:name="footer" w:semiHidden="1" w:uiPriority="99" w:unhideWhenUsed="1"/>
     <w:lsdException w:name="index heading" w:semiHidden="1" w:unhideWhenUsed="1"/>
     <w:lsdException w:name="caption" w:semiHidden="1" w:unhideWhenUsed="1"/>
     <w:lsdException w:name="table of figures" w:semiHidden="1" w:unhideWhenUsed="1"/>
@@ -1091,6 +371,7 @@
     <w:lsdException w:name="Balloon Text" w:semiHidden="1" w:unhideWhenUsed="1"/>
     <w:lsdException w:name="Table Theme" w:semiHidden="1" w:unhideWhenUsed="1"/>
     <w:lsdException w:name="Placeholder Text" w:semiHidden="1"/>
+    <w:lsdException w:name="No Spacing" w:uiPriority="1" w:qFormat="1"/>
     <w:lsdException w:name="Light Shading"/>
     <w:lsdException w:name="Light List"/>
     <w:lsdException w:name="Light Grid"/>
@@ -1291,13 +572,18 @@
     <w:lsdException w:name="Smart Hyperlink" w:semiHidden="1" w:uiPriority="99" w:unhideWhenUsed="1"/>
     <w:lsdException w:name="Hashtag" w:semiHidden="1" w:uiPriority="99" w:unhideWhenUsed="1"/>
     <w:lsdException w:name="Unresolved Mention" w:semiHidden="1" w:uiPriority="99" w:unhideWhenUsed="1"/>
+    <w:lsdException w:name="Smart Link" w:semiHidden="1" w:uiPriority="99" w:unhideWhenUsed="1"/>
   </w:latentStyles>
   <w:style w:type="paragraph" w:default="1" w:styleId="Normal">
     <w:name w:val="Normal"/>
     <w:qFormat/>
+    <w:rsid w:val="0069633D"/>
     <w:pPr>
       <w:spacing w:after="200"/>
     </w:pPr>
+    <w:rPr>
+      <w:rFonts w:ascii="Helvetica" w:hAnsi="Helvetica"/>
+    </w:rPr>
   </w:style>
   <w:style w:type="paragraph" w:styleId="Heading1">
     <w:name w:val="heading 1"/>
@@ -1305,6 +591,7 @@
     <w:next w:val="BodyText"/>
     <w:uiPriority w:val="9"/>
     <w:qFormat/>
+    <w:rsid w:val="00714403"/>
     <w:pPr>
       <w:keepNext/>
       <w:keepLines/>
@@ -1315,7 +602,7 @@
       <w:rFonts w:asciiTheme="majorHAnsi" w:eastAsiaTheme="majorEastAsia" w:hAnsiTheme="majorHAnsi" w:cstheme="majorBidi"/>
       <w:b/>
       <w:bCs/>
-      <w:color w:val="345A8A" w:themeColor="accent1" w:themeShade="B5"/>
+      <w:color w:val="005941"/>
       <w:sz w:val="32"/>
       <w:szCs w:val="32"/>
     </w:rPr>
@@ -1327,6 +614,7 @@
     <w:uiPriority w:val="9"/>
     <w:unhideWhenUsed/>
     <w:qFormat/>
+    <w:rsid w:val="00714403"/>
     <w:pPr>
       <w:keepNext/>
       <w:keepLines/>
@@ -1337,7 +625,7 @@
       <w:rFonts w:asciiTheme="majorHAnsi" w:eastAsiaTheme="majorEastAsia" w:hAnsiTheme="majorHAnsi" w:cstheme="majorBidi"/>
       <w:b/>
       <w:bCs/>
-      <w:color w:val="4F81BD" w:themeColor="accent1"/>
+      <w:color w:val="005941"/>
       <w:sz w:val="32"/>
       <w:szCs w:val="32"/>
     </w:rPr>
@@ -1349,6 +637,7 @@
     <w:uiPriority w:val="9"/>
     <w:unhideWhenUsed/>
     <w:qFormat/>
+    <w:rsid w:val="00714403"/>
     <w:pPr>
       <w:keepNext/>
       <w:keepLines/>
@@ -1359,7 +648,7 @@
       <w:rFonts w:asciiTheme="majorHAnsi" w:eastAsiaTheme="majorEastAsia" w:hAnsiTheme="majorHAnsi" w:cstheme="majorBidi"/>
       <w:b/>
       <w:bCs/>
-      <w:color w:val="4F81BD" w:themeColor="accent1"/>
+      <w:color w:val="005941"/>
       <w:sz w:val="28"/>
       <w:szCs w:val="28"/>
     </w:rPr>
@@ -1371,6 +660,7 @@
     <w:uiPriority w:val="9"/>
     <w:unhideWhenUsed/>
     <w:qFormat/>
+    <w:rsid w:val="00714403"/>
     <w:pPr>
       <w:keepNext/>
       <w:keepLines/>
@@ -1381,7 +671,7 @@
       <w:rFonts w:asciiTheme="majorHAnsi" w:eastAsiaTheme="majorEastAsia" w:hAnsiTheme="majorHAnsi" w:cstheme="majorBidi"/>
       <w:b/>
       <w:bCs/>
-      <w:color w:val="4F81BD" w:themeColor="accent1"/>
+      <w:color w:val="005941"/>
     </w:rPr>
   </w:style>
   <w:style w:type="paragraph" w:styleId="Heading5">
@@ -1391,6 +681,7 @@
     <w:uiPriority w:val="9"/>
     <w:unhideWhenUsed/>
     <w:qFormat/>
+    <w:rsid w:val="00714403"/>
     <w:pPr>
       <w:keepNext/>
       <w:keepLines/>
@@ -1401,7 +692,7 @@
       <w:rFonts w:asciiTheme="majorHAnsi" w:eastAsiaTheme="majorEastAsia" w:hAnsiTheme="majorHAnsi" w:cstheme="majorBidi"/>
       <w:i/>
       <w:iCs/>
-      <w:color w:val="4F81BD" w:themeColor="accent1"/>
+      <w:color w:val="005941"/>
     </w:rPr>
   </w:style>
   <w:style w:type="paragraph" w:styleId="Heading6">
@@ -1411,6 +702,7 @@
     <w:uiPriority w:val="9"/>
     <w:unhideWhenUsed/>
     <w:qFormat/>
+    <w:rsid w:val="00714403"/>
     <w:pPr>
       <w:keepNext/>
       <w:keepLines/>
@@ -1419,7 +711,7 @@
     </w:pPr>
     <w:rPr>
       <w:rFonts w:asciiTheme="majorHAnsi" w:eastAsiaTheme="majorEastAsia" w:hAnsiTheme="majorHAnsi" w:cstheme="majorBidi"/>
-      <w:color w:val="4F81BD" w:themeColor="accent1"/>
+      <w:color w:val="005941"/>
     </w:rPr>
   </w:style>
   <w:style w:type="paragraph" w:styleId="Heading7">
@@ -1429,6 +721,7 @@
     <w:uiPriority w:val="9"/>
     <w:unhideWhenUsed/>
     <w:qFormat/>
+    <w:rsid w:val="00714403"/>
     <w:pPr>
       <w:keepNext/>
       <w:keepLines/>
@@ -1437,7 +730,7 @@
     </w:pPr>
     <w:rPr>
       <w:rFonts w:asciiTheme="majorHAnsi" w:eastAsiaTheme="majorEastAsia" w:hAnsiTheme="majorHAnsi" w:cstheme="majorBidi"/>
-      <w:color w:val="4F81BD" w:themeColor="accent1"/>
+      <w:color w:val="005941"/>
     </w:rPr>
   </w:style>
   <w:style w:type="paragraph" w:styleId="Heading8">
@@ -1447,6 +740,7 @@
     <w:uiPriority w:val="9"/>
     <w:unhideWhenUsed/>
     <w:qFormat/>
+    <w:rsid w:val="00714403"/>
     <w:pPr>
       <w:keepNext/>
       <w:keepLines/>
@@ -1455,7 +749,7 @@
     </w:pPr>
     <w:rPr>
       <w:rFonts w:asciiTheme="majorHAnsi" w:eastAsiaTheme="majorEastAsia" w:hAnsiTheme="majorHAnsi" w:cstheme="majorBidi"/>
-      <w:color w:val="4F81BD" w:themeColor="accent1"/>
+      <w:color w:val="005941"/>
     </w:rPr>
   </w:style>
   <w:style w:type="paragraph" w:styleId="Heading9">
@@ -1465,6 +759,7 @@
     <w:uiPriority w:val="9"/>
     <w:unhideWhenUsed/>
     <w:qFormat/>
+    <w:rsid w:val="00714403"/>
     <w:pPr>
       <w:keepNext/>
       <w:keepLines/>
@@ -1473,7 +768,7 @@
     </w:pPr>
     <w:rPr>
       <w:rFonts w:asciiTheme="majorHAnsi" w:eastAsiaTheme="majorEastAsia" w:hAnsiTheme="majorHAnsi" w:cstheme="majorBidi"/>
-      <w:color w:val="4F81BD" w:themeColor="accent1"/>
+      <w:color w:val="005941"/>
     </w:rPr>
   </w:style>
   <w:style w:type="character" w:default="1" w:styleId="DefaultParagraphFont">
@@ -1485,7 +780,6 @@
   <w:style w:type="table" w:default="1" w:styleId="TableNormal">
     <w:name w:val="Normal Table"/>
     <w:uiPriority w:val="99"/>
-    <w:semiHidden/>
     <w:unhideWhenUsed/>
     <w:tblPr>
       <w:tblInd w:w="0" w:type="dxa"/>
@@ -1553,6 +847,11 @@
     <w:name w:val="page number"/>
     <w:basedOn w:val="DefaultParagraphFont"/>
     <w:qFormat/>
+    <w:rsid w:val="00815977"/>
+    <w:rPr>
+      <w:rFonts w:ascii="Helvetica" w:hAnsi="Helvetica"/>
+      <w:sz w:val="18"/>
+    </w:rPr>
   </w:style>
   <w:style w:type="character" w:customStyle="1" w:styleId="IndexLink">
     <w:name w:val="Index Link"/>
@@ -1576,7 +875,9 @@
   <w:style w:type="paragraph" w:styleId="BodyText">
     <w:name w:val="Body Text"/>
     <w:basedOn w:val="Normal"/>
-    <w:qFormat/>
+    <w:link w:val="BodyTextChar"/>
+    <w:qFormat/>
+    <w:rsid w:val="00936BE1"/>
     <w:pPr>
       <w:spacing w:before="180" w:after="180"/>
     </w:pPr>
@@ -1621,15 +922,20 @@
     <w:name w:val="Compact"/>
     <w:basedOn w:val="BodyText"/>
     <w:qFormat/>
+    <w:rsid w:val="009023BF"/>
     <w:pPr>
       <w:spacing w:before="36" w:after="36"/>
     </w:pPr>
+    <w:rPr>
+      <w:rFonts w:asciiTheme="minorHAnsi" w:hAnsiTheme="minorHAnsi"/>
+    </w:rPr>
   </w:style>
   <w:style w:type="paragraph" w:styleId="Title">
     <w:name w:val="Title"/>
     <w:basedOn w:val="Normal"/>
     <w:next w:val="BodyText"/>
     <w:qFormat/>
+    <w:rsid w:val="00714403"/>
     <w:pPr>
       <w:keepNext/>
       <w:keepLines/>
@@ -1640,7 +946,7 @@
       <w:rFonts w:asciiTheme="majorHAnsi" w:eastAsiaTheme="majorEastAsia" w:hAnsiTheme="majorHAnsi" w:cstheme="majorBidi"/>
       <w:b/>
       <w:bCs/>
-      <w:color w:val="345A8A" w:themeColor="accent1" w:themeShade="B5"/>
+      <w:color w:val="005941"/>
       <w:sz w:val="36"/>
       <w:szCs w:val="36"/>
     </w:rPr>
@@ -1660,25 +966,29 @@
   </w:style>
   <w:style w:type="paragraph" w:customStyle="1" w:styleId="Author">
     <w:name w:val="Author"/>
+    <w:basedOn w:val="Normal"/>
     <w:next w:val="BodyText"/>
     <w:qFormat/>
+    <w:rsid w:val="00542268"/>
+    <w:pPr>
+      <w:keepNext/>
+      <w:keepLines/>
+    </w:pPr>
+  </w:style>
+  <w:style w:type="paragraph" w:styleId="Date">
+    <w:name w:val="Date"/>
+    <w:next w:val="BodyText"/>
+    <w:qFormat/>
+    <w:rsid w:val="00A81E53"/>
     <w:pPr>
       <w:keepNext/>
       <w:keepLines/>
       <w:spacing w:after="200"/>
       <w:jc w:val="center"/>
     </w:pPr>
-  </w:style>
-  <w:style w:type="paragraph" w:styleId="Date">
-    <w:name w:val="Date"/>
-    <w:next w:val="BodyText"/>
-    <w:qFormat/>
-    <w:pPr>
-      <w:keepNext/>
-      <w:keepLines/>
-      <w:spacing w:after="200"/>
-      <w:jc w:val="center"/>
-    </w:pPr>
+    <w:rPr>
+      <w:rFonts w:ascii="Helvetica" w:hAnsi="Helvetica"/>
+    </w:rPr>
   </w:style>
   <w:style w:type="paragraph" w:customStyle="1" w:styleId="Abstract">
     <w:name w:val="Abstract"/>
@@ -1707,11 +1017,12 @@
     <w:uiPriority w:val="9"/>
     <w:unhideWhenUsed/>
     <w:qFormat/>
+    <w:rsid w:val="00A81E53"/>
     <w:pPr>
       <w:spacing w:before="100" w:after="100"/>
     </w:pPr>
     <w:rPr>
-      <w:rFonts w:asciiTheme="majorHAnsi" w:eastAsiaTheme="majorEastAsia" w:hAnsiTheme="majorHAnsi" w:cstheme="majorBidi"/>
+      <w:rFonts w:eastAsiaTheme="majorEastAsia" w:cstheme="majorBidi"/>
       <w:bCs/>
       <w:sz w:val="20"/>
       <w:szCs w:val="20"/>
@@ -1776,13 +1087,13 @@
     <w:uiPriority w:val="39"/>
     <w:unhideWhenUsed/>
     <w:qFormat/>
+    <w:rsid w:val="00714403"/>
     <w:pPr>
       <w:spacing w:before="240" w:line="259" w:lineRule="auto"/>
     </w:pPr>
     <w:rPr>
       <w:b w:val="0"/>
       <w:bCs w:val="0"/>
-      <w:color w:val="365F91" w:themeColor="accent1" w:themeShade="BF"/>
     </w:rPr>
   </w:style>
   <w:style w:type="paragraph" w:customStyle="1" w:styleId="HeaderandFooter">
@@ -1800,10 +1111,16 @@
   <w:style w:type="paragraph" w:styleId="Header">
     <w:name w:val="header"/>
     <w:basedOn w:val="HeaderandFooter"/>
+    <w:link w:val="HeaderChar"/>
+    <w:uiPriority w:val="99"/>
+    <w:rsid w:val="00D3017B"/>
   </w:style>
   <w:style w:type="paragraph" w:styleId="Footer">
     <w:name w:val="footer"/>
     <w:basedOn w:val="HeaderandFooter"/>
+    <w:link w:val="FooterChar"/>
+    <w:uiPriority w:val="99"/>
+    <w:rsid w:val="00D3017B"/>
   </w:style>
   <w:style w:type="paragraph" w:styleId="IndexHeading">
     <w:name w:val="index heading"/>
@@ -1822,6 +1139,11 @@
     <w:name w:val="toa heading"/>
     <w:basedOn w:val="IndexHeading"/>
     <w:qFormat/>
+    <w:rsid w:val="00720C2C"/>
+    <w:rPr>
+      <w:rFonts w:ascii="Helvetica" w:hAnsi="Helvetica"/>
+      <w:color w:val="005440"/>
+    </w:rPr>
   </w:style>
   <w:style w:type="paragraph" w:styleId="TOC1">
     <w:name w:val="toc 1"/>
@@ -1916,15 +1238,18 @@
     <w:name w:val="Table"/>
     <w:unhideWhenUsed/>
     <w:qFormat/>
-    <w:rsid w:val="009317C1"/>
+    <w:rsid w:val="00720C2C"/>
+    <w:rPr>
+      <w:rFonts w:ascii="Helvetica" w:hAnsi="Helvetica"/>
+    </w:rPr>
     <w:tblPr>
       <w:tblBorders>
-        <w:top w:val="single" w:sz="4" w:space="0" w:color="auto"/>
-        <w:left w:val="single" w:sz="4" w:space="0" w:color="auto"/>
-        <w:bottom w:val="single" w:sz="4" w:space="0" w:color="auto"/>
-        <w:right w:val="single" w:sz="4" w:space="0" w:color="auto"/>
-        <w:insideH w:val="single" w:sz="4" w:space="0" w:color="auto"/>
-        <w:insideV w:val="single" w:sz="4" w:space="0" w:color="auto"/>
+        <w:top w:val="single" w:sz="4" w:space="0" w:color="005440"/>
+        <w:left w:val="single" w:sz="4" w:space="0" w:color="005440"/>
+        <w:bottom w:val="single" w:sz="4" w:space="0" w:color="005440"/>
+        <w:right w:val="single" w:sz="4" w:space="0" w:color="005440"/>
+        <w:insideH w:val="single" w:sz="4" w:space="0" w:color="005440"/>
+        <w:insideV w:val="single" w:sz="4" w:space="0" w:color="005440"/>
       </w:tblBorders>
       <w:tblCellMar>
         <w:top w:w="0" w:type="dxa"/>
@@ -1933,13 +1258,16 @@
         <w:right w:w="108" w:type="dxa"/>
       </w:tblCellMar>
     </w:tblPr>
+    <w:tcPr>
+      <w:shd w:val="clear" w:color="auto" w:fill="D0CECE"/>
+    </w:tcPr>
     <w:tblStylePr w:type="firstRow">
       <w:rPr>
         <w:b/>
       </w:rPr>
       <w:tblPr/>
       <w:tcPr>
-        <w:shd w:val="clear" w:color="auto" w:fill="EEECE1" w:themeFill="background2"/>
+        <w:shd w:val="clear" w:color="auto" w:fill="005440"/>
       </w:tcPr>
     </w:tblStylePr>
   </w:style>
@@ -2195,17 +1523,171 @@
     <w:name w:val="Grid Table 4"/>
     <w:basedOn w:val="TableNormal"/>
     <w:uiPriority w:val="49"/>
-    <w:rsid w:val="00972882"/>
+    <w:rsid w:val="00B605E5"/>
+    <w:rPr>
+      <w:rFonts w:ascii="Helvetica" w:hAnsi="Helvetica"/>
+    </w:rPr>
     <w:tblPr>
       <w:tblStyleRowBandSize w:val="1"/>
       <w:tblStyleColBandSize w:val="1"/>
       <w:tblBorders>
-        <w:top w:val="single" w:sz="4" w:space="0" w:color="666666" w:themeColor="text1" w:themeTint="99"/>
-        <w:left w:val="single" w:sz="4" w:space="0" w:color="666666" w:themeColor="text1" w:themeTint="99"/>
-        <w:bottom w:val="single" w:sz="4" w:space="0" w:color="666666" w:themeColor="text1" w:themeTint="99"/>
-        <w:right w:val="single" w:sz="4" w:space="0" w:color="666666" w:themeColor="text1" w:themeTint="99"/>
-        <w:insideH w:val="single" w:sz="4" w:space="0" w:color="666666" w:themeColor="text1" w:themeTint="99"/>
-        <w:insideV w:val="single" w:sz="4" w:space="0" w:color="666666" w:themeColor="text1" w:themeTint="99"/>
+        <w:top w:val="single" w:sz="4" w:space="0" w:color="auto"/>
+        <w:left w:val="single" w:sz="4" w:space="0" w:color="auto"/>
+        <w:bottom w:val="single" w:sz="4" w:space="0" w:color="auto"/>
+        <w:right w:val="single" w:sz="4" w:space="0" w:color="auto"/>
+        <w:insideH w:val="single" w:sz="4" w:space="0" w:color="auto"/>
+        <w:insideV w:val="single" w:sz="4" w:space="0" w:color="auto"/>
+      </w:tblBorders>
+    </w:tblPr>
+    <w:tcPr>
+      <w:shd w:val="clear" w:color="auto" w:fill="D0CECE"/>
+    </w:tcPr>
+    <w:tblStylePr w:type="firstRow">
+      <w:rPr>
+        <w:rFonts w:ascii="Helvetica" w:hAnsi="Helvetica"/>
+        <w:b/>
+        <w:bCs/>
+        <w:color w:val="FFFFFF" w:themeColor="background1"/>
+        <w:sz w:val="20"/>
+      </w:rPr>
+      <w:tblPr/>
+      <w:tcPr>
+        <w:shd w:val="clear" w:color="auto" w:fill="005440"/>
+      </w:tcPr>
+    </w:tblStylePr>
+    <w:tblStylePr w:type="lastRow">
+      <w:rPr>
+        <w:b/>
+        <w:bCs/>
+      </w:rPr>
+      <w:tblPr/>
+      <w:tcPr>
+        <w:tcBorders>
+          <w:top w:val="double" w:sz="4" w:space="0" w:color="000000" w:themeColor="text1"/>
+        </w:tcBorders>
+      </w:tcPr>
+    </w:tblStylePr>
+    <w:tblStylePr w:type="firstCol">
+      <w:rPr>
+        <w:b/>
+        <w:bCs/>
+      </w:rPr>
+    </w:tblStylePr>
+    <w:tblStylePr w:type="lastCol">
+      <w:rPr>
+        <w:b/>
+        <w:bCs/>
+      </w:rPr>
+    </w:tblStylePr>
+    <w:tblStylePr w:type="band1Vert">
+      <w:tblPr/>
+      <w:tcPr>
+        <w:shd w:val="clear" w:color="auto" w:fill="CCCCCC" w:themeFill="text1" w:themeFillTint="33"/>
+      </w:tcPr>
+    </w:tblStylePr>
+    <w:tblStylePr w:type="band1Horz">
+      <w:tblPr/>
+      <w:tcPr>
+        <w:shd w:val="clear" w:color="auto" w:fill="CCCCCC" w:themeFill="text1" w:themeFillTint="33"/>
+      </w:tcPr>
+    </w:tblStylePr>
+  </w:style>
+  <w:style w:type="character" w:customStyle="1" w:styleId="HeaderChar">
+    <w:name w:val="Header Char"/>
+    <w:basedOn w:val="DefaultParagraphFont"/>
+    <w:link w:val="Header"/>
+    <w:uiPriority w:val="99"/>
+    <w:rsid w:val="00D3017B"/>
+    <w:rPr>
+      <w:rFonts w:ascii="Helvetica" w:hAnsi="Helvetica"/>
+    </w:rPr>
+  </w:style>
+  <w:style w:type="character" w:customStyle="1" w:styleId="FooterChar">
+    <w:name w:val="Footer Char"/>
+    <w:basedOn w:val="DefaultParagraphFont"/>
+    <w:link w:val="Footer"/>
+    <w:uiPriority w:val="99"/>
+    <w:rsid w:val="00D3017B"/>
+    <w:rPr>
+      <w:rFonts w:ascii="Helvetica" w:hAnsi="Helvetica"/>
+    </w:rPr>
+  </w:style>
+  <w:style w:type="character" w:styleId="FollowedHyperlink">
+    <w:name w:val="FollowedHyperlink"/>
+    <w:basedOn w:val="DefaultParagraphFont"/>
+    <w:semiHidden/>
+    <w:unhideWhenUsed/>
+    <w:rsid w:val="00A81E53"/>
+    <w:rPr>
+      <w:color w:val="800080" w:themeColor="followedHyperlink"/>
+      <w:u w:val="single"/>
+    </w:rPr>
+  </w:style>
+  <w:style w:type="character" w:customStyle="1" w:styleId="BodyTextChar">
+    <w:name w:val="Body Text Char"/>
+    <w:basedOn w:val="DefaultParagraphFont"/>
+    <w:link w:val="BodyText"/>
+    <w:rsid w:val="00EB73DE"/>
+    <w:rPr>
+      <w:rFonts w:ascii="Helvetica" w:hAnsi="Helvetica"/>
+    </w:rPr>
+  </w:style>
+  <w:style w:type="table" w:customStyle="1" w:styleId="Table1">
+    <w:name w:val="Table1"/>
+    <w:semiHidden/>
+    <w:unhideWhenUsed/>
+    <w:qFormat/>
+    <w:rsid w:val="009023BF"/>
+    <w:tblPr>
+      <w:tblCellMar>
+        <w:top w:w="0" w:type="dxa"/>
+        <w:left w:w="108" w:type="dxa"/>
+        <w:bottom w:w="0" w:type="dxa"/>
+        <w:right w:w="108" w:type="dxa"/>
+      </w:tblCellMar>
+    </w:tblPr>
+  </w:style>
+  <w:style w:type="table" w:customStyle="1" w:styleId="Table-usda">
+    <w:name w:val="Table-usda"/>
+    <w:basedOn w:val="TableNormal"/>
+    <w:uiPriority w:val="99"/>
+    <w:rsid w:val="0050793D"/>
+    <w:pPr>
+      <w:suppressAutoHyphens w:val="0"/>
+    </w:pPr>
+    <w:rPr>
+      <w:rFonts w:ascii="Helvetica" w:hAnsi="Helvetica"/>
+      <w:sz w:val="20"/>
+    </w:rPr>
+    <w:tblPr>
+      <w:tblBorders>
+        <w:top w:val="single" w:sz="4" w:space="0" w:color="auto"/>
+        <w:left w:val="single" w:sz="4" w:space="0" w:color="auto"/>
+        <w:bottom w:val="single" w:sz="4" w:space="0" w:color="auto"/>
+        <w:right w:val="single" w:sz="4" w:space="0" w:color="auto"/>
+        <w:insideH w:val="single" w:sz="4" w:space="0" w:color="auto"/>
+        <w:insideV w:val="single" w:sz="4" w:space="0" w:color="auto"/>
+      </w:tblBorders>
+    </w:tblPr>
+    <w:tcPr>
+      <w:shd w:val="clear" w:color="auto" w:fill="005440"/>
+    </w:tcPr>
+  </w:style>
+  <w:style w:type="table" w:styleId="GridTable4-Accent3">
+    <w:name w:val="Grid Table 4 Accent 3"/>
+    <w:basedOn w:val="TableNormal"/>
+    <w:uiPriority w:val="49"/>
+    <w:rsid w:val="001E7F8A"/>
+    <w:tblPr>
+      <w:tblStyleRowBandSize w:val="1"/>
+      <w:tblStyleColBandSize w:val="1"/>
+      <w:tblBorders>
+        <w:top w:val="single" w:sz="4" w:space="0" w:color="C2D69B" w:themeColor="accent3" w:themeTint="99"/>
+        <w:left w:val="single" w:sz="4" w:space="0" w:color="C2D69B" w:themeColor="accent3" w:themeTint="99"/>
+        <w:bottom w:val="single" w:sz="4" w:space="0" w:color="C2D69B" w:themeColor="accent3" w:themeTint="99"/>
+        <w:right w:val="single" w:sz="4" w:space="0" w:color="C2D69B" w:themeColor="accent3" w:themeTint="99"/>
+        <w:insideH w:val="single" w:sz="4" w:space="0" w:color="C2D69B" w:themeColor="accent3" w:themeTint="99"/>
+        <w:insideV w:val="single" w:sz="4" w:space="0" w:color="C2D69B" w:themeColor="accent3" w:themeTint="99"/>
       </w:tblBorders>
     </w:tblPr>
     <w:tblStylePr w:type="firstRow">
@@ -2217,14 +1699,14 @@
       <w:tblPr/>
       <w:tcPr>
         <w:tcBorders>
-          <w:top w:val="single" w:sz="4" w:space="0" w:color="000000" w:themeColor="text1"/>
-          <w:left w:val="single" w:sz="4" w:space="0" w:color="000000" w:themeColor="text1"/>
-          <w:bottom w:val="single" w:sz="4" w:space="0" w:color="000000" w:themeColor="text1"/>
-          <w:right w:val="single" w:sz="4" w:space="0" w:color="000000" w:themeColor="text1"/>
+          <w:top w:val="single" w:sz="4" w:space="0" w:color="9BBB59" w:themeColor="accent3"/>
+          <w:left w:val="single" w:sz="4" w:space="0" w:color="9BBB59" w:themeColor="accent3"/>
+          <w:bottom w:val="single" w:sz="4" w:space="0" w:color="9BBB59" w:themeColor="accent3"/>
+          <w:right w:val="single" w:sz="4" w:space="0" w:color="9BBB59" w:themeColor="accent3"/>
           <w:insideH w:val="nil"/>
           <w:insideV w:val="nil"/>
         </w:tcBorders>
-        <w:shd w:val="clear" w:color="auto" w:fill="000000" w:themeFill="text1"/>
+        <w:shd w:val="clear" w:color="auto" w:fill="9BBB59" w:themeFill="accent3"/>
       </w:tcPr>
     </w:tblStylePr>
     <w:tblStylePr w:type="lastRow">
@@ -2235,7 +1717,7 @@
       <w:tblPr/>
       <w:tcPr>
         <w:tcBorders>
-          <w:top w:val="double" w:sz="4" w:space="0" w:color="000000" w:themeColor="text1"/>
+          <w:top w:val="double" w:sz="4" w:space="0" w:color="9BBB59" w:themeColor="accent3"/>
         </w:tcBorders>
       </w:tcPr>
     </w:tblStylePr>
@@ -2254,15 +1736,442 @@
     <w:tblStylePr w:type="band1Vert">
       <w:tblPr/>
       <w:tcPr>
-        <w:shd w:val="clear" w:color="auto" w:fill="CCCCCC" w:themeFill="text1" w:themeFillTint="33"/>
+        <w:shd w:val="clear" w:color="auto" w:fill="EAF1DD" w:themeFill="accent3" w:themeFillTint="33"/>
       </w:tcPr>
     </w:tblStylePr>
     <w:tblStylePr w:type="band1Horz">
       <w:tblPr/>
       <w:tcPr>
-        <w:shd w:val="clear" w:color="auto" w:fill="CCCCCC" w:themeFill="text1" w:themeFillTint="33"/>
-      </w:tcPr>
-    </w:tblStylePr>
+        <w:shd w:val="clear" w:color="auto" w:fill="EAF1DD" w:themeFill="accent3" w:themeFillTint="33"/>
+      </w:tcPr>
+    </w:tblStylePr>
+  </w:style>
+  <w:style w:type="table" w:styleId="GridTable3-Accent5">
+    <w:name w:val="Grid Table 3 Accent 5"/>
+    <w:basedOn w:val="TableNormal"/>
+    <w:uiPriority w:val="48"/>
+    <w:rsid w:val="00810573"/>
+    <w:tblPr>
+      <w:tblStyleRowBandSize w:val="1"/>
+      <w:tblStyleColBandSize w:val="1"/>
+      <w:tblBorders>
+        <w:top w:val="single" w:sz="4" w:space="0" w:color="92CDDC" w:themeColor="accent5" w:themeTint="99"/>
+        <w:left w:val="single" w:sz="4" w:space="0" w:color="92CDDC" w:themeColor="accent5" w:themeTint="99"/>
+        <w:bottom w:val="single" w:sz="4" w:space="0" w:color="92CDDC" w:themeColor="accent5" w:themeTint="99"/>
+        <w:right w:val="single" w:sz="4" w:space="0" w:color="92CDDC" w:themeColor="accent5" w:themeTint="99"/>
+        <w:insideH w:val="single" w:sz="4" w:space="0" w:color="92CDDC" w:themeColor="accent5" w:themeTint="99"/>
+        <w:insideV w:val="single" w:sz="4" w:space="0" w:color="92CDDC" w:themeColor="accent5" w:themeTint="99"/>
+      </w:tblBorders>
+    </w:tblPr>
+    <w:tblStylePr w:type="firstRow">
+      <w:rPr>
+        <w:b/>
+        <w:bCs/>
+      </w:rPr>
+      <w:tblPr/>
+      <w:tcPr>
+        <w:tcBorders>
+          <w:top w:val="nil"/>
+          <w:left w:val="nil"/>
+          <w:right w:val="nil"/>
+          <w:insideH w:val="nil"/>
+          <w:insideV w:val="nil"/>
+        </w:tcBorders>
+        <w:shd w:val="clear" w:color="auto" w:fill="FFFFFF" w:themeFill="background1"/>
+      </w:tcPr>
+    </w:tblStylePr>
+    <w:tblStylePr w:type="lastRow">
+      <w:rPr>
+        <w:b/>
+        <w:bCs/>
+      </w:rPr>
+      <w:tblPr/>
+      <w:tcPr>
+        <w:tcBorders>
+          <w:left w:val="nil"/>
+          <w:bottom w:val="nil"/>
+          <w:right w:val="nil"/>
+          <w:insideH w:val="nil"/>
+          <w:insideV w:val="nil"/>
+        </w:tcBorders>
+        <w:shd w:val="clear" w:color="auto" w:fill="FFFFFF" w:themeFill="background1"/>
+      </w:tcPr>
+    </w:tblStylePr>
+    <w:tblStylePr w:type="firstCol">
+      <w:pPr>
+        <w:jc w:val="right"/>
+      </w:pPr>
+      <w:rPr>
+        <w:i/>
+        <w:iCs/>
+      </w:rPr>
+      <w:tblPr/>
+      <w:tcPr>
+        <w:tcBorders>
+          <w:top w:val="nil"/>
+          <w:left w:val="nil"/>
+          <w:bottom w:val="nil"/>
+          <w:insideH w:val="nil"/>
+          <w:insideV w:val="nil"/>
+        </w:tcBorders>
+        <w:shd w:val="clear" w:color="auto" w:fill="FFFFFF" w:themeFill="background1"/>
+      </w:tcPr>
+    </w:tblStylePr>
+    <w:tblStylePr w:type="lastCol">
+      <w:rPr>
+        <w:i/>
+        <w:iCs/>
+      </w:rPr>
+      <w:tblPr/>
+      <w:tcPr>
+        <w:tcBorders>
+          <w:top w:val="nil"/>
+          <w:bottom w:val="nil"/>
+          <w:right w:val="nil"/>
+          <w:insideH w:val="nil"/>
+          <w:insideV w:val="nil"/>
+        </w:tcBorders>
+        <w:shd w:val="clear" w:color="auto" w:fill="FFFFFF" w:themeFill="background1"/>
+      </w:tcPr>
+    </w:tblStylePr>
+    <w:tblStylePr w:type="band1Vert">
+      <w:tblPr/>
+      <w:tcPr>
+        <w:shd w:val="clear" w:color="auto" w:fill="DAEEF3" w:themeFill="accent5" w:themeFillTint="33"/>
+      </w:tcPr>
+    </w:tblStylePr>
+    <w:tblStylePr w:type="band1Horz">
+      <w:tblPr/>
+      <w:tcPr>
+        <w:shd w:val="clear" w:color="auto" w:fill="DAEEF3" w:themeFill="accent5" w:themeFillTint="33"/>
+      </w:tcPr>
+    </w:tblStylePr>
+    <w:tblStylePr w:type="neCell">
+      <w:tblPr/>
+      <w:tcPr>
+        <w:tcBorders>
+          <w:bottom w:val="single" w:sz="4" w:space="0" w:color="92CDDC" w:themeColor="accent5" w:themeTint="99"/>
+        </w:tcBorders>
+      </w:tcPr>
+    </w:tblStylePr>
+    <w:tblStylePr w:type="nwCell">
+      <w:tblPr/>
+      <w:tcPr>
+        <w:tcBorders>
+          <w:bottom w:val="single" w:sz="4" w:space="0" w:color="92CDDC" w:themeColor="accent5" w:themeTint="99"/>
+        </w:tcBorders>
+      </w:tcPr>
+    </w:tblStylePr>
+    <w:tblStylePr w:type="seCell">
+      <w:tblPr/>
+      <w:tcPr>
+        <w:tcBorders>
+          <w:top w:val="single" w:sz="4" w:space="0" w:color="92CDDC" w:themeColor="accent5" w:themeTint="99"/>
+        </w:tcBorders>
+      </w:tcPr>
+    </w:tblStylePr>
+    <w:tblStylePr w:type="swCell">
+      <w:tblPr/>
+      <w:tcPr>
+        <w:tcBorders>
+          <w:top w:val="single" w:sz="4" w:space="0" w:color="92CDDC" w:themeColor="accent5" w:themeTint="99"/>
+        </w:tcBorders>
+      </w:tcPr>
+    </w:tblStylePr>
+  </w:style>
+  <w:style w:type="table" w:styleId="PlainTable1">
+    <w:name w:val="Plain Table 1"/>
+    <w:basedOn w:val="TableNormal"/>
+    <w:rsid w:val="00F31EF3"/>
+    <w:tblPr>
+      <w:tblStyleRowBandSize w:val="1"/>
+      <w:tblStyleColBandSize w:val="1"/>
+      <w:tblBorders>
+        <w:top w:val="single" w:sz="4" w:space="0" w:color="BFBFBF" w:themeColor="background1" w:themeShade="BF"/>
+        <w:left w:val="single" w:sz="4" w:space="0" w:color="BFBFBF" w:themeColor="background1" w:themeShade="BF"/>
+        <w:bottom w:val="single" w:sz="4" w:space="0" w:color="BFBFBF" w:themeColor="background1" w:themeShade="BF"/>
+        <w:right w:val="single" w:sz="4" w:space="0" w:color="BFBFBF" w:themeColor="background1" w:themeShade="BF"/>
+        <w:insideH w:val="single" w:sz="4" w:space="0" w:color="BFBFBF" w:themeColor="background1" w:themeShade="BF"/>
+        <w:insideV w:val="single" w:sz="4" w:space="0" w:color="BFBFBF" w:themeColor="background1" w:themeShade="BF"/>
+      </w:tblBorders>
+    </w:tblPr>
+    <w:tblStylePr w:type="firstRow">
+      <w:rPr>
+        <w:b/>
+        <w:bCs/>
+      </w:rPr>
+    </w:tblStylePr>
+    <w:tblStylePr w:type="lastRow">
+      <w:rPr>
+        <w:b/>
+        <w:bCs/>
+      </w:rPr>
+      <w:tblPr/>
+      <w:tcPr>
+        <w:tcBorders>
+          <w:top w:val="double" w:sz="4" w:space="0" w:color="BFBFBF" w:themeColor="background1" w:themeShade="BF"/>
+        </w:tcBorders>
+      </w:tcPr>
+    </w:tblStylePr>
+    <w:tblStylePr w:type="firstCol">
+      <w:rPr>
+        <w:b/>
+        <w:bCs/>
+      </w:rPr>
+    </w:tblStylePr>
+    <w:tblStylePr w:type="lastCol">
+      <w:rPr>
+        <w:b/>
+        <w:bCs/>
+      </w:rPr>
+    </w:tblStylePr>
+    <w:tblStylePr w:type="band1Vert">
+      <w:tblPr/>
+      <w:tcPr>
+        <w:shd w:val="clear" w:color="auto" w:fill="F2F2F2" w:themeFill="background1" w:themeFillShade="F2"/>
+      </w:tcPr>
+    </w:tblStylePr>
+    <w:tblStylePr w:type="band1Horz">
+      <w:tblPr/>
+      <w:tcPr>
+        <w:shd w:val="clear" w:color="auto" w:fill="F2F2F2" w:themeFill="background1" w:themeFillShade="F2"/>
+      </w:tcPr>
+    </w:tblStylePr>
+  </w:style>
+  <w:style w:type="table" w:styleId="PlainTable4">
+    <w:name w:val="Plain Table 4"/>
+    <w:basedOn w:val="TableNormal"/>
+    <w:rsid w:val="00F31EF3"/>
+    <w:tblPr>
+      <w:tblStyleRowBandSize w:val="1"/>
+      <w:tblStyleColBandSize w:val="1"/>
+    </w:tblPr>
+    <w:tblStylePr w:type="firstRow">
+      <w:rPr>
+        <w:b/>
+        <w:bCs/>
+      </w:rPr>
+    </w:tblStylePr>
+    <w:tblStylePr w:type="lastRow">
+      <w:rPr>
+        <w:b/>
+        <w:bCs/>
+      </w:rPr>
+    </w:tblStylePr>
+    <w:tblStylePr w:type="firstCol">
+      <w:rPr>
+        <w:b/>
+        <w:bCs/>
+      </w:rPr>
+    </w:tblStylePr>
+    <w:tblStylePr w:type="lastCol">
+      <w:rPr>
+        <w:b/>
+        <w:bCs/>
+      </w:rPr>
+    </w:tblStylePr>
+    <w:tblStylePr w:type="band1Vert">
+      <w:tblPr/>
+      <w:tcPr>
+        <w:shd w:val="clear" w:color="auto" w:fill="F2F2F2" w:themeFill="background1" w:themeFillShade="F2"/>
+      </w:tcPr>
+    </w:tblStylePr>
+    <w:tblStylePr w:type="band1Horz">
+      <w:tblPr/>
+      <w:tcPr>
+        <w:shd w:val="clear" w:color="auto" w:fill="F2F2F2" w:themeFill="background1" w:themeFillShade="F2"/>
+      </w:tcPr>
+    </w:tblStylePr>
+  </w:style>
+  <w:style w:type="table" w:styleId="GridTable2-Accent2">
+    <w:name w:val="Grid Table 2 Accent 2"/>
+    <w:basedOn w:val="TableNormal"/>
+    <w:uiPriority w:val="47"/>
+    <w:rsid w:val="00F31EF3"/>
+    <w:tblPr>
+      <w:tblStyleRowBandSize w:val="1"/>
+      <w:tblStyleColBandSize w:val="1"/>
+      <w:tblBorders>
+        <w:top w:val="single" w:sz="2" w:space="0" w:color="D99594" w:themeColor="accent2" w:themeTint="99"/>
+        <w:bottom w:val="single" w:sz="2" w:space="0" w:color="D99594" w:themeColor="accent2" w:themeTint="99"/>
+        <w:insideH w:val="single" w:sz="2" w:space="0" w:color="D99594" w:themeColor="accent2" w:themeTint="99"/>
+        <w:insideV w:val="single" w:sz="2" w:space="0" w:color="D99594" w:themeColor="accent2" w:themeTint="99"/>
+      </w:tblBorders>
+    </w:tblPr>
+    <w:tblStylePr w:type="firstRow">
+      <w:rPr>
+        <w:b/>
+        <w:bCs/>
+      </w:rPr>
+      <w:tblPr/>
+      <w:tcPr>
+        <w:tcBorders>
+          <w:top w:val="nil"/>
+          <w:bottom w:val="single" w:sz="12" w:space="0" w:color="D99594" w:themeColor="accent2" w:themeTint="99"/>
+          <w:insideH w:val="nil"/>
+          <w:insideV w:val="nil"/>
+        </w:tcBorders>
+        <w:shd w:val="clear" w:color="auto" w:fill="FFFFFF" w:themeFill="background1"/>
+      </w:tcPr>
+    </w:tblStylePr>
+    <w:tblStylePr w:type="lastRow">
+      <w:rPr>
+        <w:b/>
+        <w:bCs/>
+      </w:rPr>
+      <w:tblPr/>
+      <w:tcPr>
+        <w:tcBorders>
+          <w:top w:val="double" w:sz="2" w:space="0" w:color="D99594" w:themeColor="accent2" w:themeTint="99"/>
+          <w:bottom w:val="nil"/>
+          <w:insideH w:val="nil"/>
+          <w:insideV w:val="nil"/>
+        </w:tcBorders>
+        <w:shd w:val="clear" w:color="auto" w:fill="FFFFFF" w:themeFill="background1"/>
+      </w:tcPr>
+    </w:tblStylePr>
+    <w:tblStylePr w:type="firstCol">
+      <w:rPr>
+        <w:b/>
+        <w:bCs/>
+      </w:rPr>
+    </w:tblStylePr>
+    <w:tblStylePr w:type="lastCol">
+      <w:rPr>
+        <w:b/>
+        <w:bCs/>
+      </w:rPr>
+    </w:tblStylePr>
+    <w:tblStylePr w:type="band1Vert">
+      <w:tblPr/>
+      <w:tcPr>
+        <w:shd w:val="clear" w:color="auto" w:fill="F2DBDB" w:themeFill="accent2" w:themeFillTint="33"/>
+      </w:tcPr>
+    </w:tblStylePr>
+    <w:tblStylePr w:type="band1Horz">
+      <w:tblPr/>
+      <w:tcPr>
+        <w:shd w:val="clear" w:color="auto" w:fill="F2DBDB" w:themeFill="accent2" w:themeFillTint="33"/>
+      </w:tcPr>
+    </w:tblStylePr>
+  </w:style>
+  <w:style w:type="table" w:styleId="GridTable5Dark-Accent6">
+    <w:name w:val="Grid Table 5 Dark Accent 6"/>
+    <w:basedOn w:val="TableNormal"/>
+    <w:uiPriority w:val="50"/>
+    <w:rsid w:val="00F31EF3"/>
+    <w:tblPr>
+      <w:tblStyleRowBandSize w:val="1"/>
+      <w:tblStyleColBandSize w:val="1"/>
+      <w:tblBorders>
+        <w:top w:val="single" w:sz="4" w:space="0" w:color="FFFFFF" w:themeColor="background1"/>
+        <w:left w:val="single" w:sz="4" w:space="0" w:color="FFFFFF" w:themeColor="background1"/>
+        <w:bottom w:val="single" w:sz="4" w:space="0" w:color="FFFFFF" w:themeColor="background1"/>
+        <w:right w:val="single" w:sz="4" w:space="0" w:color="FFFFFF" w:themeColor="background1"/>
+        <w:insideH w:val="single" w:sz="4" w:space="0" w:color="FFFFFF" w:themeColor="background1"/>
+        <w:insideV w:val="single" w:sz="4" w:space="0" w:color="FFFFFF" w:themeColor="background1"/>
+      </w:tblBorders>
+    </w:tblPr>
+    <w:tcPr>
+      <w:shd w:val="clear" w:color="auto" w:fill="FDE9D9" w:themeFill="accent6" w:themeFillTint="33"/>
+    </w:tcPr>
+    <w:tblStylePr w:type="firstRow">
+      <w:rPr>
+        <w:b/>
+        <w:bCs/>
+        <w:color w:val="FFFFFF" w:themeColor="background1"/>
+      </w:rPr>
+      <w:tblPr/>
+      <w:tcPr>
+        <w:tcBorders>
+          <w:top w:val="single" w:sz="4" w:space="0" w:color="FFFFFF" w:themeColor="background1"/>
+          <w:left w:val="single" w:sz="4" w:space="0" w:color="FFFFFF" w:themeColor="background1"/>
+          <w:right w:val="single" w:sz="4" w:space="0" w:color="FFFFFF" w:themeColor="background1"/>
+          <w:insideH w:val="nil"/>
+          <w:insideV w:val="nil"/>
+        </w:tcBorders>
+        <w:shd w:val="clear" w:color="auto" w:fill="F79646" w:themeFill="accent6"/>
+      </w:tcPr>
+    </w:tblStylePr>
+    <w:tblStylePr w:type="lastRow">
+      <w:rPr>
+        <w:b/>
+        <w:bCs/>
+        <w:color w:val="FFFFFF" w:themeColor="background1"/>
+      </w:rPr>
+      <w:tblPr/>
+      <w:tcPr>
+        <w:tcBorders>
+          <w:left w:val="single" w:sz="4" w:space="0" w:color="FFFFFF" w:themeColor="background1"/>
+          <w:bottom w:val="single" w:sz="4" w:space="0" w:color="FFFFFF" w:themeColor="background1"/>
+          <w:right w:val="single" w:sz="4" w:space="0" w:color="FFFFFF" w:themeColor="background1"/>
+          <w:insideH w:val="nil"/>
+          <w:insideV w:val="nil"/>
+        </w:tcBorders>
+        <w:shd w:val="clear" w:color="auto" w:fill="F79646" w:themeFill="accent6"/>
+      </w:tcPr>
+    </w:tblStylePr>
+    <w:tblStylePr w:type="firstCol">
+      <w:rPr>
+        <w:b/>
+        <w:bCs/>
+        <w:color w:val="FFFFFF" w:themeColor="background1"/>
+      </w:rPr>
+      <w:tblPr/>
+      <w:tcPr>
+        <w:tcBorders>
+          <w:top w:val="single" w:sz="4" w:space="0" w:color="FFFFFF" w:themeColor="background1"/>
+          <w:left w:val="single" w:sz="4" w:space="0" w:color="FFFFFF" w:themeColor="background1"/>
+          <w:bottom w:val="single" w:sz="4" w:space="0" w:color="FFFFFF" w:themeColor="background1"/>
+          <w:insideV w:val="nil"/>
+        </w:tcBorders>
+        <w:shd w:val="clear" w:color="auto" w:fill="F79646" w:themeFill="accent6"/>
+      </w:tcPr>
+    </w:tblStylePr>
+    <w:tblStylePr w:type="lastCol">
+      <w:rPr>
+        <w:b/>
+        <w:bCs/>
+        <w:color w:val="FFFFFF" w:themeColor="background1"/>
+      </w:rPr>
+      <w:tblPr/>
+      <w:tcPr>
+        <w:tcBorders>
+          <w:top w:val="single" w:sz="4" w:space="0" w:color="FFFFFF" w:themeColor="background1"/>
+          <w:bottom w:val="single" w:sz="4" w:space="0" w:color="FFFFFF" w:themeColor="background1"/>
+          <w:right w:val="single" w:sz="4" w:space="0" w:color="FFFFFF" w:themeColor="background1"/>
+          <w:insideV w:val="nil"/>
+        </w:tcBorders>
+        <w:shd w:val="clear" w:color="auto" w:fill="F79646" w:themeFill="accent6"/>
+      </w:tcPr>
+    </w:tblStylePr>
+    <w:tblStylePr w:type="band1Vert">
+      <w:tblPr/>
+      <w:tcPr>
+        <w:shd w:val="clear" w:color="auto" w:fill="FBD4B4" w:themeFill="accent6" w:themeFillTint="66"/>
+      </w:tcPr>
+    </w:tblStylePr>
+    <w:tblStylePr w:type="band1Horz">
+      <w:tblPr/>
+      <w:tcPr>
+        <w:shd w:val="clear" w:color="auto" w:fill="FBD4B4" w:themeFill="accent6" w:themeFillTint="66"/>
+      </w:tcPr>
+    </w:tblStylePr>
+  </w:style>
+  <w:style w:type="paragraph" w:styleId="NoSpacing">
+    <w:name w:val="No Spacing"/>
+    <w:uiPriority w:val="1"/>
+    <w:qFormat/>
+    <w:rsid w:val="00D3017B"/>
+    <w:pPr>
+      <w:suppressAutoHyphens w:val="0"/>
+    </w:pPr>
+    <w:rPr>
+      <w:rFonts w:eastAsiaTheme="minorEastAsia"/>
+      <w:sz w:val="22"/>
+      <w:szCs w:val="22"/>
+      <w:lang w:eastAsia="zh-CN"/>
+    </w:rPr>
   </w:style>
 </w:styles>
 </file>
@@ -2583,4 +2492,16 @@
   </a:objectDefaults>
   <a:extraClrSchemeLst/>
 </a:theme>
+</file>
+
+<file path=customXml/item1.xml><?xml version="1.0" encoding="utf-8"?>
+<b:Sources xmlns:b="http://schemas.openxmlformats.org/officeDocument/2006/bibliography" xmlns="http://schemas.openxmlformats.org/officeDocument/2006/bibliography" SelectedStyle="/APASixthEditionOfficeOnline.xsl" StyleName="APA" Version="6"/>
+</file>
+
+<file path=customXml/itemProps1.xml><?xml version="1.0" encoding="utf-8"?>
+<ds:datastoreItem xmlns:ds="http://schemas.openxmlformats.org/officeDocument/2006/customXml" ds:itemID="{046F4507-D0FE-4844-9FA1-C01EFA0B7C70}">
+  <ds:schemaRefs>
+    <ds:schemaRef ds:uri="http://schemas.openxmlformats.org/officeDocument/2006/bibliography"/>
+  </ds:schemaRefs>
+</ds:datastoreItem>
 </file>
</xml_diff>